<commit_message>
lam update tao file fornend backend
</commit_message>
<xml_diff>
--- a/er.docx
+++ b/er.docx
@@ -10,26 +10,35 @@
           <w:szCs w:val="40"/>
         </w:rPr>
       </w:pPr>
-      <w:r>
+    </w:p>
+    <w:p>
+      <w:pPr>
+        <w:ind w:right="-540"/>
+        <w:rPr>
+          <w:sz w:val="24"/>
+          <w:szCs w:val="24"/>
+        </w:rPr>
+      </w:pPr>
+    </w:p>
+    <w:p>
+      <w:pPr>
+        <w:ind w:right="-540"/>
         <w:rPr>
           <w:sz w:val="40"/>
           <w:szCs w:val="40"/>
         </w:rPr>
-        <w:t>ERD</w:t>
-      </w:r>
-      <w:bookmarkStart w:id="0" w:name="_GoBack"/>
-      <w:bookmarkEnd w:id="0"/>
+      </w:pPr>
     </w:p>
     <w:p>
       <w:pPr>
-        <w:ind w:right="-540"/>
+        <w:ind w:right="-540" w:hanging="360"/>
         <w:rPr>
           <w:sz w:val="32"/>
           <w:szCs w:val="32"/>
         </w:rPr>
       </w:pPr>
       <w:r>
-        <w:object w:dxaOrig="9600" w:dyaOrig="13441">
+        <w:object w:dxaOrig="8955" w:dyaOrig="8716">
           <v:shapetype id="_x0000_t75" coordsize="21600,21600" o:spt="75" o:preferrelative="t" path="m@4@5l@4@11@9@11@9@5xe" filled="f" stroked="f">
             <v:stroke joinstyle="miter"/>
             <v:formulas>
@@ -49,10 +58,10 @@
             <v:path o:extrusionok="f" gradientshapeok="t" o:connecttype="rect"/>
             <o:lock v:ext="edit" aspectratio="t"/>
           </v:shapetype>
-          <v:shape id="_x0000_i1045" type="#_x0000_t75" style="width:470.5pt;height:658.9pt" o:ole="">
+          <v:shape id="_x0000_i1025" type="#_x0000_t75" style="width:508.5pt;height:495pt" o:ole="">
             <v:imagedata r:id="rId8" o:title=""/>
           </v:shape>
-          <o:OLEObject Type="Embed" ProgID="Visio.Drawing.15" ShapeID="_x0000_i1045" DrawAspect="Content" ObjectID="_1683641478" r:id="rId9"/>
+          <o:OLEObject Type="Embed" ProgID="Visio.Drawing.15" ShapeID="_x0000_i1025" DrawAspect="Content" ObjectID="_1683830995" r:id="rId9"/>
         </w:object>
       </w:r>
     </w:p>
@@ -546,7 +555,16 @@
               <w:jc w:val="both"/>
             </w:pPr>
             <w:r>
-              <w:t>Nvachar</w:t>
+              <w:t>V</w:t>
+            </w:r>
+            <w:r>
+              <w:t>a</w:t>
+            </w:r>
+            <w:r>
+              <w:t>r</w:t>
+            </w:r>
+            <w:r>
+              <w:t>char</w:t>
             </w:r>
             <w:r>
               <w:t>(30)</w:t>
@@ -638,7 +656,10 @@
               <w:jc w:val="both"/>
             </w:pPr>
             <w:r>
-              <w:t>Int(10)</w:t>
+              <w:t>Varchar</w:t>
+            </w:r>
+            <w:r>
+              <w:t>(10)</w:t>
             </w:r>
           </w:p>
         </w:tc>
@@ -724,7 +745,10 @@
               <w:jc w:val="both"/>
             </w:pPr>
             <w:r>
-              <w:t>Nvachar(50)</w:t>
+              <w:t>Text (10</w:t>
+            </w:r>
+            <w:r>
+              <w:t>0)</w:t>
             </w:r>
           </w:p>
         </w:tc>
@@ -893,7 +917,10 @@
               <w:jc w:val="both"/>
             </w:pPr>
             <w:r>
-              <w:t>Nvachar(20)</w:t>
+              <w:t>Var</w:t>
+            </w:r>
+            <w:r>
+              <w:t>char(20)</w:t>
             </w:r>
           </w:p>
         </w:tc>
@@ -1572,7 +1599,7 @@
       </w:tr>
       <w:tr>
         <w:trPr>
-          <w:trHeight w:val="332"/>
+          <w:trHeight w:val="323"/>
         </w:trPr>
         <w:tc>
           <w:tcPr>
@@ -1590,7 +1617,7 @@
               <w:jc w:val="both"/>
             </w:pPr>
             <w:r>
-              <w:t>tongsp</w:t>
+              <w:t>solangiao</w:t>
             </w:r>
           </w:p>
         </w:tc>
@@ -1610,7 +1637,7 @@
               <w:jc w:val="both"/>
             </w:pPr>
             <w:r>
-              <w:t>Int(4)</w:t>
+              <w:t>Int(2)</w:t>
             </w:r>
           </w:p>
         </w:tc>
@@ -1684,7 +1711,7 @@
               <w:jc w:val="both"/>
             </w:pPr>
             <w:r>
-              <w:t>Tổng sản phẩm đặt hàng</w:t>
+              <w:t>Số lần giao hàng</w:t>
             </w:r>
           </w:p>
         </w:tc>
@@ -1709,7 +1736,7 @@
               <w:jc w:val="both"/>
             </w:pPr>
             <w:r>
-              <w:t>solangiao</w:t>
+              <w:t>ck_tong</w:t>
             </w:r>
           </w:p>
         </w:tc>
@@ -1782,9 +1809,6 @@
               <w:pStyle w:val="Table12"/>
               <w:jc w:val="both"/>
             </w:pPr>
-            <w:r>
-              <w:t>x</w:t>
-            </w:r>
           </w:p>
         </w:tc>
         <w:tc>
@@ -1803,7 +1827,7 @@
               <w:jc w:val="both"/>
             </w:pPr>
             <w:r>
-              <w:t>Số lần giao hàng</w:t>
+              <w:t>Chiết khấu của tổng sản phẩm</w:t>
             </w:r>
           </w:p>
         </w:tc>
@@ -1828,7 +1852,7 @@
               <w:jc w:val="both"/>
             </w:pPr>
             <w:r>
-              <w:t>ck_tong</w:t>
+              <w:t>tong_tt</w:t>
             </w:r>
           </w:p>
         </w:tc>
@@ -1848,59 +1872,62 @@
               <w:jc w:val="both"/>
             </w:pPr>
             <w:r>
-              <w:t>Int(2)</w:t>
-            </w:r>
-          </w:p>
-        </w:tc>
-        <w:tc>
-          <w:tcPr>
-            <w:tcW w:w="450" w:type="dxa"/>
-            <w:tcBorders>
-              <w:top w:val="single" w:sz="4" w:space="0" w:color="auto"/>
-              <w:left w:val="single" w:sz="4" w:space="0" w:color="auto"/>
-              <w:bottom w:val="single" w:sz="4" w:space="0" w:color="auto"/>
-              <w:right w:val="single" w:sz="4" w:space="0" w:color="auto"/>
-            </w:tcBorders>
-          </w:tcPr>
-          <w:p>
-            <w:pPr>
-              <w:pStyle w:val="Table12"/>
-              <w:jc w:val="both"/>
-            </w:pPr>
-          </w:p>
-        </w:tc>
-        <w:tc>
-          <w:tcPr>
-            <w:tcW w:w="450" w:type="dxa"/>
-            <w:tcBorders>
-              <w:top w:val="single" w:sz="4" w:space="0" w:color="auto"/>
-              <w:left w:val="single" w:sz="4" w:space="0" w:color="auto"/>
-              <w:bottom w:val="single" w:sz="4" w:space="0" w:color="auto"/>
-              <w:right w:val="single" w:sz="4" w:space="0" w:color="auto"/>
-            </w:tcBorders>
-          </w:tcPr>
-          <w:p>
-            <w:pPr>
-              <w:pStyle w:val="Table12"/>
-              <w:jc w:val="both"/>
-            </w:pPr>
-          </w:p>
-        </w:tc>
-        <w:tc>
-          <w:tcPr>
-            <w:tcW w:w="450" w:type="dxa"/>
-            <w:tcBorders>
-              <w:top w:val="single" w:sz="4" w:space="0" w:color="auto"/>
-              <w:left w:val="single" w:sz="4" w:space="0" w:color="auto"/>
-              <w:bottom w:val="single" w:sz="4" w:space="0" w:color="auto"/>
-              <w:right w:val="single" w:sz="4" w:space="0" w:color="auto"/>
-            </w:tcBorders>
-          </w:tcPr>
-          <w:p>
-            <w:pPr>
-              <w:pStyle w:val="Table12"/>
-              <w:jc w:val="both"/>
-            </w:pPr>
+              <w:t>Int(9)</w:t>
+            </w:r>
+          </w:p>
+        </w:tc>
+        <w:tc>
+          <w:tcPr>
+            <w:tcW w:w="450" w:type="dxa"/>
+            <w:tcBorders>
+              <w:top w:val="single" w:sz="4" w:space="0" w:color="auto"/>
+              <w:left w:val="single" w:sz="4" w:space="0" w:color="auto"/>
+              <w:bottom w:val="single" w:sz="4" w:space="0" w:color="auto"/>
+              <w:right w:val="single" w:sz="4" w:space="0" w:color="auto"/>
+            </w:tcBorders>
+          </w:tcPr>
+          <w:p>
+            <w:pPr>
+              <w:pStyle w:val="Table12"/>
+              <w:jc w:val="both"/>
+            </w:pPr>
+          </w:p>
+        </w:tc>
+        <w:tc>
+          <w:tcPr>
+            <w:tcW w:w="450" w:type="dxa"/>
+            <w:tcBorders>
+              <w:top w:val="single" w:sz="4" w:space="0" w:color="auto"/>
+              <w:left w:val="single" w:sz="4" w:space="0" w:color="auto"/>
+              <w:bottom w:val="single" w:sz="4" w:space="0" w:color="auto"/>
+              <w:right w:val="single" w:sz="4" w:space="0" w:color="auto"/>
+            </w:tcBorders>
+          </w:tcPr>
+          <w:p>
+            <w:pPr>
+              <w:pStyle w:val="Table12"/>
+              <w:jc w:val="both"/>
+            </w:pPr>
+          </w:p>
+        </w:tc>
+        <w:tc>
+          <w:tcPr>
+            <w:tcW w:w="450" w:type="dxa"/>
+            <w:tcBorders>
+              <w:top w:val="single" w:sz="4" w:space="0" w:color="auto"/>
+              <w:left w:val="single" w:sz="4" w:space="0" w:color="auto"/>
+              <w:bottom w:val="single" w:sz="4" w:space="0" w:color="auto"/>
+              <w:right w:val="single" w:sz="4" w:space="0" w:color="auto"/>
+            </w:tcBorders>
+          </w:tcPr>
+          <w:p>
+            <w:pPr>
+              <w:pStyle w:val="Table12"/>
+              <w:jc w:val="both"/>
+            </w:pPr>
+            <w:r>
+              <w:t>x</w:t>
+            </w:r>
           </w:p>
         </w:tc>
         <w:tc>
@@ -1919,7 +1946,7 @@
               <w:jc w:val="both"/>
             </w:pPr>
             <w:r>
-              <w:t>Chiết khấu của tổng sản phẩm</w:t>
+              <w:t xml:space="preserve">Tổng thanh toán </w:t>
             </w:r>
           </w:p>
         </w:tc>
@@ -1944,7 +1971,7 @@
               <w:jc w:val="both"/>
             </w:pPr>
             <w:r>
-              <w:t>tong_tt</w:t>
+              <w:t>trangthai</w:t>
             </w:r>
           </w:p>
         </w:tc>
@@ -1964,126 +1991,16 @@
               <w:jc w:val="both"/>
             </w:pPr>
             <w:r>
-              <w:t>Int(9)</w:t>
-            </w:r>
-          </w:p>
-        </w:tc>
-        <w:tc>
-          <w:tcPr>
-            <w:tcW w:w="450" w:type="dxa"/>
-            <w:tcBorders>
-              <w:top w:val="single" w:sz="4" w:space="0" w:color="auto"/>
-              <w:left w:val="single" w:sz="4" w:space="0" w:color="auto"/>
-              <w:bottom w:val="single" w:sz="4" w:space="0" w:color="auto"/>
-              <w:right w:val="single" w:sz="4" w:space="0" w:color="auto"/>
-            </w:tcBorders>
-          </w:tcPr>
-          <w:p>
-            <w:pPr>
-              <w:pStyle w:val="Table12"/>
-              <w:jc w:val="both"/>
-            </w:pPr>
-          </w:p>
-        </w:tc>
-        <w:tc>
-          <w:tcPr>
-            <w:tcW w:w="450" w:type="dxa"/>
-            <w:tcBorders>
-              <w:top w:val="single" w:sz="4" w:space="0" w:color="auto"/>
-              <w:left w:val="single" w:sz="4" w:space="0" w:color="auto"/>
-              <w:bottom w:val="single" w:sz="4" w:space="0" w:color="auto"/>
-              <w:right w:val="single" w:sz="4" w:space="0" w:color="auto"/>
-            </w:tcBorders>
-          </w:tcPr>
-          <w:p>
-            <w:pPr>
-              <w:pStyle w:val="Table12"/>
-              <w:jc w:val="both"/>
-            </w:pPr>
-          </w:p>
-        </w:tc>
-        <w:tc>
-          <w:tcPr>
-            <w:tcW w:w="450" w:type="dxa"/>
-            <w:tcBorders>
-              <w:top w:val="single" w:sz="4" w:space="0" w:color="auto"/>
-              <w:left w:val="single" w:sz="4" w:space="0" w:color="auto"/>
-              <w:bottom w:val="single" w:sz="4" w:space="0" w:color="auto"/>
-              <w:right w:val="single" w:sz="4" w:space="0" w:color="auto"/>
-            </w:tcBorders>
-          </w:tcPr>
-          <w:p>
-            <w:pPr>
-              <w:pStyle w:val="Table12"/>
-              <w:jc w:val="both"/>
-            </w:pPr>
-            <w:r>
-              <w:t>x</w:t>
-            </w:r>
-          </w:p>
-        </w:tc>
-        <w:tc>
-          <w:tcPr>
-            <w:tcW w:w="4415" w:type="dxa"/>
-            <w:tcBorders>
-              <w:top w:val="single" w:sz="4" w:space="0" w:color="auto"/>
-              <w:left w:val="single" w:sz="4" w:space="0" w:color="auto"/>
-              <w:bottom w:val="single" w:sz="4" w:space="0" w:color="auto"/>
-              <w:right w:val="single" w:sz="4" w:space="0" w:color="auto"/>
-            </w:tcBorders>
-          </w:tcPr>
-          <w:p>
-            <w:pPr>
-              <w:pStyle w:val="Table12"/>
-              <w:jc w:val="both"/>
-            </w:pPr>
-            <w:r>
-              <w:t xml:space="preserve">Tổng thanh toán </w:t>
-            </w:r>
-          </w:p>
-        </w:tc>
-      </w:tr>
-      <w:tr>
-        <w:trPr>
-          <w:trHeight w:val="323"/>
-        </w:trPr>
-        <w:tc>
-          <w:tcPr>
-            <w:tcW w:w="1808" w:type="dxa"/>
-            <w:tcBorders>
-              <w:top w:val="single" w:sz="4" w:space="0" w:color="auto"/>
-              <w:left w:val="single" w:sz="4" w:space="0" w:color="auto"/>
-              <w:bottom w:val="single" w:sz="4" w:space="0" w:color="auto"/>
-              <w:right w:val="single" w:sz="4" w:space="0" w:color="auto"/>
-            </w:tcBorders>
-          </w:tcPr>
-          <w:p>
-            <w:pPr>
-              <w:pStyle w:val="Table12"/>
-              <w:jc w:val="both"/>
-            </w:pPr>
-            <w:r>
-              <w:t>trangthai</w:t>
-            </w:r>
-          </w:p>
-        </w:tc>
-        <w:tc>
-          <w:tcPr>
-            <w:tcW w:w="1499" w:type="dxa"/>
-            <w:tcBorders>
-              <w:top w:val="single" w:sz="4" w:space="0" w:color="auto"/>
-              <w:left w:val="single" w:sz="4" w:space="0" w:color="auto"/>
-              <w:bottom w:val="single" w:sz="4" w:space="0" w:color="auto"/>
-              <w:right w:val="single" w:sz="4" w:space="0" w:color="auto"/>
-            </w:tcBorders>
-          </w:tcPr>
-          <w:p>
-            <w:pPr>
-              <w:pStyle w:val="Table12"/>
-              <w:jc w:val="both"/>
-            </w:pPr>
-            <w:r>
-              <w:t>Nvachar(20)</w:t>
+              <w:t>V</w:t>
+            </w:r>
+            <w:r>
+              <w:t>a</w:t>
+            </w:r>
+            <w:r>
+              <w:t>r</w:t>
+            </w:r>
+            <w:r>
+              <w:t>char(20)</w:t>
             </w:r>
           </w:p>
         </w:tc>
@@ -2815,10 +2732,7 @@
               <w:jc w:val="both"/>
             </w:pPr>
             <w:r>
-              <w:t>D</w:t>
-            </w:r>
-            <w:r>
-              <w:t>ate</w:t>
+              <w:t>Int(9)</w:t>
             </w:r>
           </w:p>
         </w:tc>
@@ -2892,7 +2806,123 @@
               <w:jc w:val="both"/>
             </w:pPr>
             <w:r>
-              <w:t>Ngày đặt hàng</w:t>
+              <w:t>Số lượng sản phẩm</w:t>
+            </w:r>
+          </w:p>
+        </w:tc>
+      </w:tr>
+      <w:tr>
+        <w:trPr>
+          <w:trHeight w:val="413"/>
+        </w:trPr>
+        <w:tc>
+          <w:tcPr>
+            <w:tcW w:w="1808" w:type="dxa"/>
+            <w:tcBorders>
+              <w:top w:val="single" w:sz="4" w:space="0" w:color="auto"/>
+              <w:left w:val="single" w:sz="4" w:space="0" w:color="auto"/>
+              <w:bottom w:val="single" w:sz="4" w:space="0" w:color="auto"/>
+              <w:right w:val="single" w:sz="4" w:space="0" w:color="auto"/>
+            </w:tcBorders>
+          </w:tcPr>
+          <w:p>
+            <w:pPr>
+              <w:pStyle w:val="Table12"/>
+              <w:jc w:val="both"/>
+            </w:pPr>
+            <w:r>
+              <w:t>chiet_khau</w:t>
+            </w:r>
+          </w:p>
+        </w:tc>
+        <w:tc>
+          <w:tcPr>
+            <w:tcW w:w="1499" w:type="dxa"/>
+            <w:tcBorders>
+              <w:top w:val="single" w:sz="4" w:space="0" w:color="auto"/>
+              <w:left w:val="single" w:sz="4" w:space="0" w:color="auto"/>
+              <w:bottom w:val="single" w:sz="4" w:space="0" w:color="auto"/>
+              <w:right w:val="single" w:sz="4" w:space="0" w:color="auto"/>
+            </w:tcBorders>
+          </w:tcPr>
+          <w:p>
+            <w:pPr>
+              <w:pStyle w:val="Table12"/>
+              <w:jc w:val="both"/>
+            </w:pPr>
+            <w:r>
+              <w:t>Int(2)</w:t>
+            </w:r>
+          </w:p>
+        </w:tc>
+        <w:tc>
+          <w:tcPr>
+            <w:tcW w:w="450" w:type="dxa"/>
+            <w:tcBorders>
+              <w:top w:val="single" w:sz="4" w:space="0" w:color="auto"/>
+              <w:left w:val="single" w:sz="4" w:space="0" w:color="auto"/>
+              <w:bottom w:val="single" w:sz="4" w:space="0" w:color="auto"/>
+              <w:right w:val="single" w:sz="4" w:space="0" w:color="auto"/>
+            </w:tcBorders>
+          </w:tcPr>
+          <w:p>
+            <w:pPr>
+              <w:pStyle w:val="Table12"/>
+              <w:jc w:val="both"/>
+            </w:pPr>
+          </w:p>
+        </w:tc>
+        <w:tc>
+          <w:tcPr>
+            <w:tcW w:w="450" w:type="dxa"/>
+            <w:tcBorders>
+              <w:top w:val="single" w:sz="4" w:space="0" w:color="auto"/>
+              <w:left w:val="single" w:sz="4" w:space="0" w:color="auto"/>
+              <w:bottom w:val="single" w:sz="4" w:space="0" w:color="auto"/>
+              <w:right w:val="single" w:sz="4" w:space="0" w:color="auto"/>
+            </w:tcBorders>
+          </w:tcPr>
+          <w:p>
+            <w:pPr>
+              <w:pStyle w:val="Table12"/>
+              <w:jc w:val="both"/>
+            </w:pPr>
+          </w:p>
+        </w:tc>
+        <w:tc>
+          <w:tcPr>
+            <w:tcW w:w="450" w:type="dxa"/>
+            <w:tcBorders>
+              <w:top w:val="single" w:sz="4" w:space="0" w:color="auto"/>
+              <w:left w:val="single" w:sz="4" w:space="0" w:color="auto"/>
+              <w:bottom w:val="single" w:sz="4" w:space="0" w:color="auto"/>
+              <w:right w:val="single" w:sz="4" w:space="0" w:color="auto"/>
+            </w:tcBorders>
+          </w:tcPr>
+          <w:p>
+            <w:pPr>
+              <w:pStyle w:val="Table12"/>
+              <w:jc w:val="both"/>
+            </w:pPr>
+          </w:p>
+        </w:tc>
+        <w:tc>
+          <w:tcPr>
+            <w:tcW w:w="4415" w:type="dxa"/>
+            <w:tcBorders>
+              <w:top w:val="single" w:sz="4" w:space="0" w:color="auto"/>
+              <w:left w:val="single" w:sz="4" w:space="0" w:color="auto"/>
+              <w:bottom w:val="single" w:sz="4" w:space="0" w:color="auto"/>
+              <w:right w:val="single" w:sz="4" w:space="0" w:color="auto"/>
+            </w:tcBorders>
+          </w:tcPr>
+          <w:p>
+            <w:pPr>
+              <w:pStyle w:val="Table12"/>
+              <w:jc w:val="both"/>
+            </w:pPr>
+            <w:r>
+              <w:t>Chiếc khấu</w:t>
             </w:r>
           </w:p>
         </w:tc>
@@ -3041,866 +3071,6 @@
           <w:u w:val="none"/>
         </w:rPr>
         <w:lastRenderedPageBreak/>
-        <w:t>Loại thực thể PHIEU_DAT_COC</w:t>
-      </w:r>
-    </w:p>
-    <w:tbl>
-      <w:tblPr>
-        <w:tblW w:w="9072" w:type="dxa"/>
-        <w:tblInd w:w="108" w:type="dxa"/>
-        <w:tblBorders>
-          <w:top w:val="single" w:sz="4" w:space="0" w:color="auto"/>
-          <w:left w:val="single" w:sz="4" w:space="0" w:color="auto"/>
-          <w:bottom w:val="single" w:sz="4" w:space="0" w:color="auto"/>
-          <w:right w:val="single" w:sz="4" w:space="0" w:color="auto"/>
-          <w:insideH w:val="dotted" w:sz="4" w:space="0" w:color="auto"/>
-          <w:insideV w:val="single" w:sz="4" w:space="0" w:color="auto"/>
-        </w:tblBorders>
-        <w:tblLayout w:type="fixed"/>
-        <w:tblLook w:val="0000" w:firstRow="0" w:lastRow="0" w:firstColumn="0" w:lastColumn="0" w:noHBand="0" w:noVBand="0"/>
-      </w:tblPr>
-      <w:tblGrid>
-        <w:gridCol w:w="1808"/>
-        <w:gridCol w:w="1499"/>
-        <w:gridCol w:w="450"/>
-        <w:gridCol w:w="450"/>
-        <w:gridCol w:w="450"/>
-        <w:gridCol w:w="4415"/>
-      </w:tblGrid>
-      <w:tr>
-        <w:trPr>
-          <w:tblHeader/>
-        </w:trPr>
-        <w:tc>
-          <w:tcPr>
-            <w:tcW w:w="9072" w:type="dxa"/>
-            <w:gridSpan w:val="6"/>
-            <w:tcBorders>
-              <w:top w:val="single" w:sz="4" w:space="0" w:color="auto"/>
-              <w:left w:val="single" w:sz="4" w:space="0" w:color="auto"/>
-              <w:bottom w:val="single" w:sz="4" w:space="0" w:color="auto"/>
-              <w:right w:val="single" w:sz="4" w:space="0" w:color="auto"/>
-            </w:tcBorders>
-            <w:shd w:val="clear" w:color="auto" w:fill="auto"/>
-          </w:tcPr>
-          <w:p>
-            <w:pPr>
-              <w:pStyle w:val="Table12"/>
-              <w:jc w:val="both"/>
-            </w:pPr>
-            <w:r>
-              <w:rPr>
-                <w:b/>
-              </w:rPr>
-              <w:t xml:space="preserve">Mô tả: </w:t>
-            </w:r>
-            <w:r>
-              <w:t>Loại thực thể PHIEU_DAT_COC khách hàng cần thanh toán tiền đặt cọc nếu đơn hàng có giá trị lớn</w:t>
-            </w:r>
-          </w:p>
-        </w:tc>
-      </w:tr>
-      <w:tr>
-        <w:trPr>
-          <w:tblHeader/>
-        </w:trPr>
-        <w:tc>
-          <w:tcPr>
-            <w:tcW w:w="1808" w:type="dxa"/>
-            <w:tcBorders>
-              <w:top w:val="single" w:sz="4" w:space="0" w:color="auto"/>
-              <w:left w:val="single" w:sz="4" w:space="0" w:color="auto"/>
-              <w:bottom w:val="single" w:sz="4" w:space="0" w:color="auto"/>
-              <w:right w:val="single" w:sz="4" w:space="0" w:color="auto"/>
-            </w:tcBorders>
-            <w:shd w:val="pct12" w:color="auto" w:fill="FFFFFF"/>
-          </w:tcPr>
-          <w:p>
-            <w:pPr>
-              <w:pStyle w:val="Table12"/>
-              <w:jc w:val="both"/>
-              <w:rPr>
-                <w:b/>
-              </w:rPr>
-            </w:pPr>
-            <w:r>
-              <w:rPr>
-                <w:b/>
-              </w:rPr>
-              <w:t>Thuộc tính</w:t>
-            </w:r>
-          </w:p>
-        </w:tc>
-        <w:tc>
-          <w:tcPr>
-            <w:tcW w:w="1499" w:type="dxa"/>
-            <w:tcBorders>
-              <w:top w:val="single" w:sz="4" w:space="0" w:color="auto"/>
-              <w:left w:val="single" w:sz="4" w:space="0" w:color="auto"/>
-              <w:bottom w:val="single" w:sz="4" w:space="0" w:color="auto"/>
-              <w:right w:val="single" w:sz="4" w:space="0" w:color="auto"/>
-            </w:tcBorders>
-            <w:shd w:val="pct12" w:color="auto" w:fill="FFFFFF"/>
-          </w:tcPr>
-          <w:p>
-            <w:pPr>
-              <w:pStyle w:val="Table12"/>
-              <w:jc w:val="both"/>
-              <w:rPr>
-                <w:b/>
-              </w:rPr>
-            </w:pPr>
-            <w:r>
-              <w:rPr>
-                <w:b/>
-              </w:rPr>
-              <w:t>Kiểu</w:t>
-            </w:r>
-          </w:p>
-        </w:tc>
-        <w:tc>
-          <w:tcPr>
-            <w:tcW w:w="450" w:type="dxa"/>
-            <w:tcBorders>
-              <w:top w:val="single" w:sz="4" w:space="0" w:color="auto"/>
-              <w:left w:val="single" w:sz="4" w:space="0" w:color="auto"/>
-              <w:bottom w:val="single" w:sz="4" w:space="0" w:color="auto"/>
-              <w:right w:val="single" w:sz="4" w:space="0" w:color="auto"/>
-            </w:tcBorders>
-            <w:shd w:val="pct12" w:color="auto" w:fill="FFFFFF"/>
-          </w:tcPr>
-          <w:p>
-            <w:pPr>
-              <w:pStyle w:val="Table12"/>
-              <w:jc w:val="both"/>
-              <w:rPr>
-                <w:b/>
-              </w:rPr>
-            </w:pPr>
-            <w:r>
-              <w:rPr>
-                <w:b/>
-              </w:rPr>
-              <w:t>K</w:t>
-            </w:r>
-          </w:p>
-        </w:tc>
-        <w:tc>
-          <w:tcPr>
-            <w:tcW w:w="450" w:type="dxa"/>
-            <w:tcBorders>
-              <w:top w:val="single" w:sz="4" w:space="0" w:color="auto"/>
-              <w:left w:val="single" w:sz="4" w:space="0" w:color="auto"/>
-              <w:bottom w:val="single" w:sz="4" w:space="0" w:color="auto"/>
-              <w:right w:val="single" w:sz="4" w:space="0" w:color="auto"/>
-            </w:tcBorders>
-            <w:shd w:val="pct12" w:color="auto" w:fill="FFFFFF"/>
-          </w:tcPr>
-          <w:p>
-            <w:pPr>
-              <w:pStyle w:val="Table12"/>
-              <w:jc w:val="both"/>
-              <w:rPr>
-                <w:b/>
-              </w:rPr>
-            </w:pPr>
-            <w:r>
-              <w:rPr>
-                <w:b/>
-              </w:rPr>
-              <w:t>U</w:t>
-            </w:r>
-          </w:p>
-        </w:tc>
-        <w:tc>
-          <w:tcPr>
-            <w:tcW w:w="450" w:type="dxa"/>
-            <w:tcBorders>
-              <w:top w:val="single" w:sz="4" w:space="0" w:color="auto"/>
-              <w:left w:val="single" w:sz="4" w:space="0" w:color="auto"/>
-              <w:bottom w:val="single" w:sz="4" w:space="0" w:color="auto"/>
-              <w:right w:val="single" w:sz="4" w:space="0" w:color="auto"/>
-            </w:tcBorders>
-            <w:shd w:val="pct12" w:color="auto" w:fill="FFFFFF"/>
-          </w:tcPr>
-          <w:p>
-            <w:pPr>
-              <w:pStyle w:val="Table12"/>
-              <w:jc w:val="both"/>
-              <w:rPr>
-                <w:b/>
-              </w:rPr>
-            </w:pPr>
-            <w:r>
-              <w:rPr>
-                <w:b/>
-              </w:rPr>
-              <w:t>M</w:t>
-            </w:r>
-          </w:p>
-        </w:tc>
-        <w:tc>
-          <w:tcPr>
-            <w:tcW w:w="4415" w:type="dxa"/>
-            <w:tcBorders>
-              <w:top w:val="single" w:sz="4" w:space="0" w:color="auto"/>
-              <w:left w:val="single" w:sz="4" w:space="0" w:color="auto"/>
-              <w:bottom w:val="single" w:sz="4" w:space="0" w:color="auto"/>
-              <w:right w:val="single" w:sz="4" w:space="0" w:color="auto"/>
-            </w:tcBorders>
-            <w:shd w:val="pct12" w:color="auto" w:fill="FFFFFF"/>
-          </w:tcPr>
-          <w:p>
-            <w:pPr>
-              <w:pStyle w:val="Table12"/>
-              <w:jc w:val="both"/>
-              <w:rPr>
-                <w:b/>
-              </w:rPr>
-            </w:pPr>
-            <w:r>
-              <w:rPr>
-                <w:b/>
-              </w:rPr>
-              <w:t>Diễn giải</w:t>
-            </w:r>
-          </w:p>
-        </w:tc>
-      </w:tr>
-      <w:tr>
-        <w:tc>
-          <w:tcPr>
-            <w:tcW w:w="1808" w:type="dxa"/>
-            <w:tcBorders>
-              <w:top w:val="single" w:sz="4" w:space="0" w:color="auto"/>
-              <w:left w:val="single" w:sz="4" w:space="0" w:color="auto"/>
-              <w:bottom w:val="single" w:sz="4" w:space="0" w:color="auto"/>
-              <w:right w:val="single" w:sz="4" w:space="0" w:color="auto"/>
-            </w:tcBorders>
-          </w:tcPr>
-          <w:p>
-            <w:pPr>
-              <w:pStyle w:val="Table12"/>
-              <w:jc w:val="both"/>
-            </w:pPr>
-            <w:r>
-              <w:t>m</w:t>
-            </w:r>
-            <w:r>
-              <w:t>a</w:t>
-            </w:r>
-            <w:r>
-              <w:t>_ddh</w:t>
-            </w:r>
-          </w:p>
-        </w:tc>
-        <w:tc>
-          <w:tcPr>
-            <w:tcW w:w="1499" w:type="dxa"/>
-            <w:tcBorders>
-              <w:top w:val="single" w:sz="4" w:space="0" w:color="auto"/>
-              <w:left w:val="single" w:sz="4" w:space="0" w:color="auto"/>
-              <w:bottom w:val="single" w:sz="4" w:space="0" w:color="auto"/>
-              <w:right w:val="single" w:sz="4" w:space="0" w:color="auto"/>
-            </w:tcBorders>
-          </w:tcPr>
-          <w:p>
-            <w:pPr>
-              <w:pStyle w:val="Table12"/>
-              <w:jc w:val="both"/>
-            </w:pPr>
-            <w:r>
-              <w:t>Char(10)</w:t>
-            </w:r>
-          </w:p>
-        </w:tc>
-        <w:tc>
-          <w:tcPr>
-            <w:tcW w:w="450" w:type="dxa"/>
-            <w:tcBorders>
-              <w:top w:val="single" w:sz="4" w:space="0" w:color="auto"/>
-              <w:left w:val="single" w:sz="4" w:space="0" w:color="auto"/>
-              <w:bottom w:val="single" w:sz="4" w:space="0" w:color="auto"/>
-              <w:right w:val="single" w:sz="4" w:space="0" w:color="auto"/>
-            </w:tcBorders>
-          </w:tcPr>
-          <w:p>
-            <w:pPr>
-              <w:pStyle w:val="Table12"/>
-              <w:jc w:val="both"/>
-            </w:pPr>
-            <w:r>
-              <w:t>x</w:t>
-            </w:r>
-          </w:p>
-        </w:tc>
-        <w:tc>
-          <w:tcPr>
-            <w:tcW w:w="450" w:type="dxa"/>
-            <w:tcBorders>
-              <w:top w:val="single" w:sz="4" w:space="0" w:color="auto"/>
-              <w:left w:val="single" w:sz="4" w:space="0" w:color="auto"/>
-              <w:bottom w:val="single" w:sz="4" w:space="0" w:color="auto"/>
-              <w:right w:val="single" w:sz="4" w:space="0" w:color="auto"/>
-            </w:tcBorders>
-          </w:tcPr>
-          <w:p>
-            <w:pPr>
-              <w:pStyle w:val="Table12"/>
-              <w:jc w:val="both"/>
-            </w:pPr>
-            <w:r>
-              <w:t>x</w:t>
-            </w:r>
-          </w:p>
-        </w:tc>
-        <w:tc>
-          <w:tcPr>
-            <w:tcW w:w="450" w:type="dxa"/>
-            <w:tcBorders>
-              <w:top w:val="single" w:sz="4" w:space="0" w:color="auto"/>
-              <w:left w:val="single" w:sz="4" w:space="0" w:color="auto"/>
-              <w:bottom w:val="single" w:sz="4" w:space="0" w:color="auto"/>
-              <w:right w:val="single" w:sz="4" w:space="0" w:color="auto"/>
-            </w:tcBorders>
-          </w:tcPr>
-          <w:p>
-            <w:pPr>
-              <w:pStyle w:val="Table12"/>
-              <w:jc w:val="both"/>
-            </w:pPr>
-            <w:r>
-              <w:t>x</w:t>
-            </w:r>
-          </w:p>
-        </w:tc>
-        <w:tc>
-          <w:tcPr>
-            <w:tcW w:w="4415" w:type="dxa"/>
-            <w:tcBorders>
-              <w:top w:val="single" w:sz="4" w:space="0" w:color="auto"/>
-              <w:left w:val="single" w:sz="4" w:space="0" w:color="auto"/>
-              <w:bottom w:val="single" w:sz="4" w:space="0" w:color="auto"/>
-              <w:right w:val="single" w:sz="4" w:space="0" w:color="auto"/>
-            </w:tcBorders>
-          </w:tcPr>
-          <w:p>
-            <w:pPr>
-              <w:pStyle w:val="Table12"/>
-              <w:jc w:val="both"/>
-            </w:pPr>
-            <w:r>
-              <w:t>M</w:t>
-            </w:r>
-            <w:r>
-              <w:t xml:space="preserve">ã </w:t>
-            </w:r>
-            <w:r>
-              <w:t>đơn đặt hàng</w:t>
-            </w:r>
-          </w:p>
-        </w:tc>
-      </w:tr>
-      <w:tr>
-        <w:tc>
-          <w:tcPr>
-            <w:tcW w:w="1808" w:type="dxa"/>
-            <w:tcBorders>
-              <w:top w:val="single" w:sz="4" w:space="0" w:color="auto"/>
-              <w:left w:val="single" w:sz="4" w:space="0" w:color="auto"/>
-              <w:bottom w:val="single" w:sz="4" w:space="0" w:color="auto"/>
-              <w:right w:val="single" w:sz="4" w:space="0" w:color="auto"/>
-            </w:tcBorders>
-          </w:tcPr>
-          <w:p>
-            <w:pPr>
-              <w:pStyle w:val="Table12"/>
-              <w:jc w:val="both"/>
-            </w:pPr>
-            <w:r>
-              <w:t>ma_kh</w:t>
-            </w:r>
-          </w:p>
-        </w:tc>
-        <w:tc>
-          <w:tcPr>
-            <w:tcW w:w="1499" w:type="dxa"/>
-            <w:tcBorders>
-              <w:top w:val="single" w:sz="4" w:space="0" w:color="auto"/>
-              <w:left w:val="single" w:sz="4" w:space="0" w:color="auto"/>
-              <w:bottom w:val="single" w:sz="4" w:space="0" w:color="auto"/>
-              <w:right w:val="single" w:sz="4" w:space="0" w:color="auto"/>
-            </w:tcBorders>
-          </w:tcPr>
-          <w:p>
-            <w:pPr>
-              <w:pStyle w:val="Table12"/>
-              <w:jc w:val="both"/>
-            </w:pPr>
-            <w:r>
-              <w:t>Char(10)</w:t>
-            </w:r>
-          </w:p>
-        </w:tc>
-        <w:tc>
-          <w:tcPr>
-            <w:tcW w:w="450" w:type="dxa"/>
-            <w:tcBorders>
-              <w:top w:val="single" w:sz="4" w:space="0" w:color="auto"/>
-              <w:left w:val="single" w:sz="4" w:space="0" w:color="auto"/>
-              <w:bottom w:val="single" w:sz="4" w:space="0" w:color="auto"/>
-              <w:right w:val="single" w:sz="4" w:space="0" w:color="auto"/>
-            </w:tcBorders>
-          </w:tcPr>
-          <w:p>
-            <w:pPr>
-              <w:pStyle w:val="Table12"/>
-              <w:jc w:val="both"/>
-            </w:pPr>
-            <w:r>
-              <w:t>x</w:t>
-            </w:r>
-          </w:p>
-        </w:tc>
-        <w:tc>
-          <w:tcPr>
-            <w:tcW w:w="450" w:type="dxa"/>
-            <w:tcBorders>
-              <w:top w:val="single" w:sz="4" w:space="0" w:color="auto"/>
-              <w:left w:val="single" w:sz="4" w:space="0" w:color="auto"/>
-              <w:bottom w:val="single" w:sz="4" w:space="0" w:color="auto"/>
-              <w:right w:val="single" w:sz="4" w:space="0" w:color="auto"/>
-            </w:tcBorders>
-          </w:tcPr>
-          <w:p>
-            <w:pPr>
-              <w:pStyle w:val="Table12"/>
-              <w:jc w:val="both"/>
-            </w:pPr>
-            <w:r>
-              <w:t>x</w:t>
-            </w:r>
-          </w:p>
-        </w:tc>
-        <w:tc>
-          <w:tcPr>
-            <w:tcW w:w="450" w:type="dxa"/>
-            <w:tcBorders>
-              <w:top w:val="single" w:sz="4" w:space="0" w:color="auto"/>
-              <w:left w:val="single" w:sz="4" w:space="0" w:color="auto"/>
-              <w:bottom w:val="single" w:sz="4" w:space="0" w:color="auto"/>
-              <w:right w:val="single" w:sz="4" w:space="0" w:color="auto"/>
-            </w:tcBorders>
-          </w:tcPr>
-          <w:p>
-            <w:pPr>
-              <w:pStyle w:val="Table12"/>
-              <w:jc w:val="both"/>
-            </w:pPr>
-            <w:r>
-              <w:t>x</w:t>
-            </w:r>
-          </w:p>
-        </w:tc>
-        <w:tc>
-          <w:tcPr>
-            <w:tcW w:w="4415" w:type="dxa"/>
-            <w:tcBorders>
-              <w:top w:val="single" w:sz="4" w:space="0" w:color="auto"/>
-              <w:left w:val="single" w:sz="4" w:space="0" w:color="auto"/>
-              <w:bottom w:val="single" w:sz="4" w:space="0" w:color="auto"/>
-              <w:right w:val="single" w:sz="4" w:space="0" w:color="auto"/>
-            </w:tcBorders>
-          </w:tcPr>
-          <w:p>
-            <w:pPr>
-              <w:pStyle w:val="Table12"/>
-              <w:jc w:val="both"/>
-            </w:pPr>
-            <w:r>
-              <w:t>Mã khách hàng</w:t>
-            </w:r>
-          </w:p>
-        </w:tc>
-      </w:tr>
-      <w:tr>
-        <w:trPr>
-          <w:trHeight w:val="413"/>
-        </w:trPr>
-        <w:tc>
-          <w:tcPr>
-            <w:tcW w:w="1808" w:type="dxa"/>
-            <w:tcBorders>
-              <w:top w:val="single" w:sz="4" w:space="0" w:color="auto"/>
-              <w:left w:val="single" w:sz="4" w:space="0" w:color="auto"/>
-              <w:bottom w:val="single" w:sz="4" w:space="0" w:color="auto"/>
-              <w:right w:val="single" w:sz="4" w:space="0" w:color="auto"/>
-            </w:tcBorders>
-          </w:tcPr>
-          <w:p>
-            <w:pPr>
-              <w:pStyle w:val="Table12"/>
-              <w:jc w:val="both"/>
-            </w:pPr>
-            <w:r>
-              <w:t>ng_dc</w:t>
-            </w:r>
-          </w:p>
-        </w:tc>
-        <w:tc>
-          <w:tcPr>
-            <w:tcW w:w="1499" w:type="dxa"/>
-            <w:tcBorders>
-              <w:top w:val="single" w:sz="4" w:space="0" w:color="auto"/>
-              <w:left w:val="single" w:sz="4" w:space="0" w:color="auto"/>
-              <w:bottom w:val="single" w:sz="4" w:space="0" w:color="auto"/>
-              <w:right w:val="single" w:sz="4" w:space="0" w:color="auto"/>
-            </w:tcBorders>
-          </w:tcPr>
-          <w:p>
-            <w:pPr>
-              <w:pStyle w:val="Table12"/>
-              <w:jc w:val="both"/>
-            </w:pPr>
-            <w:r>
-              <w:t>Date</w:t>
-            </w:r>
-          </w:p>
-        </w:tc>
-        <w:tc>
-          <w:tcPr>
-            <w:tcW w:w="450" w:type="dxa"/>
-            <w:tcBorders>
-              <w:top w:val="single" w:sz="4" w:space="0" w:color="auto"/>
-              <w:left w:val="single" w:sz="4" w:space="0" w:color="auto"/>
-              <w:bottom w:val="single" w:sz="4" w:space="0" w:color="auto"/>
-              <w:right w:val="single" w:sz="4" w:space="0" w:color="auto"/>
-            </w:tcBorders>
-          </w:tcPr>
-          <w:p>
-            <w:pPr>
-              <w:pStyle w:val="Table12"/>
-              <w:jc w:val="both"/>
-            </w:pPr>
-          </w:p>
-        </w:tc>
-        <w:tc>
-          <w:tcPr>
-            <w:tcW w:w="450" w:type="dxa"/>
-            <w:tcBorders>
-              <w:top w:val="single" w:sz="4" w:space="0" w:color="auto"/>
-              <w:left w:val="single" w:sz="4" w:space="0" w:color="auto"/>
-              <w:bottom w:val="single" w:sz="4" w:space="0" w:color="auto"/>
-              <w:right w:val="single" w:sz="4" w:space="0" w:color="auto"/>
-            </w:tcBorders>
-          </w:tcPr>
-          <w:p>
-            <w:pPr>
-              <w:pStyle w:val="Table12"/>
-              <w:jc w:val="both"/>
-            </w:pPr>
-          </w:p>
-        </w:tc>
-        <w:tc>
-          <w:tcPr>
-            <w:tcW w:w="450" w:type="dxa"/>
-            <w:tcBorders>
-              <w:top w:val="single" w:sz="4" w:space="0" w:color="auto"/>
-              <w:left w:val="single" w:sz="4" w:space="0" w:color="auto"/>
-              <w:bottom w:val="single" w:sz="4" w:space="0" w:color="auto"/>
-              <w:right w:val="single" w:sz="4" w:space="0" w:color="auto"/>
-            </w:tcBorders>
-          </w:tcPr>
-          <w:p>
-            <w:pPr>
-              <w:pStyle w:val="Table12"/>
-              <w:jc w:val="both"/>
-            </w:pPr>
-            <w:r>
-              <w:t>x</w:t>
-            </w:r>
-          </w:p>
-        </w:tc>
-        <w:tc>
-          <w:tcPr>
-            <w:tcW w:w="4415" w:type="dxa"/>
-            <w:tcBorders>
-              <w:top w:val="single" w:sz="4" w:space="0" w:color="auto"/>
-              <w:left w:val="single" w:sz="4" w:space="0" w:color="auto"/>
-              <w:bottom w:val="single" w:sz="4" w:space="0" w:color="auto"/>
-              <w:right w:val="single" w:sz="4" w:space="0" w:color="auto"/>
-            </w:tcBorders>
-          </w:tcPr>
-          <w:p>
-            <w:pPr>
-              <w:pStyle w:val="Table12"/>
-              <w:jc w:val="both"/>
-            </w:pPr>
-            <w:r>
-              <w:t>Ngày đặt tiền cọc</w:t>
-            </w:r>
-          </w:p>
-        </w:tc>
-      </w:tr>
-      <w:tr>
-        <w:trPr>
-          <w:trHeight w:val="413"/>
-        </w:trPr>
-        <w:tc>
-          <w:tcPr>
-            <w:tcW w:w="1808" w:type="dxa"/>
-            <w:tcBorders>
-              <w:top w:val="single" w:sz="4" w:space="0" w:color="auto"/>
-              <w:left w:val="single" w:sz="4" w:space="0" w:color="auto"/>
-              <w:bottom w:val="single" w:sz="4" w:space="0" w:color="auto"/>
-              <w:right w:val="single" w:sz="4" w:space="0" w:color="auto"/>
-            </w:tcBorders>
-          </w:tcPr>
-          <w:p>
-            <w:pPr>
-              <w:pStyle w:val="Table12"/>
-              <w:jc w:val="both"/>
-            </w:pPr>
-            <w:r>
-              <w:t>sotien</w:t>
-            </w:r>
-          </w:p>
-        </w:tc>
-        <w:tc>
-          <w:tcPr>
-            <w:tcW w:w="1499" w:type="dxa"/>
-            <w:tcBorders>
-              <w:top w:val="single" w:sz="4" w:space="0" w:color="auto"/>
-              <w:left w:val="single" w:sz="4" w:space="0" w:color="auto"/>
-              <w:bottom w:val="single" w:sz="4" w:space="0" w:color="auto"/>
-              <w:right w:val="single" w:sz="4" w:space="0" w:color="auto"/>
-            </w:tcBorders>
-          </w:tcPr>
-          <w:p>
-            <w:pPr>
-              <w:pStyle w:val="Table12"/>
-              <w:jc w:val="both"/>
-            </w:pPr>
-            <w:r>
-              <w:t>Int(9)</w:t>
-            </w:r>
-          </w:p>
-        </w:tc>
-        <w:tc>
-          <w:tcPr>
-            <w:tcW w:w="450" w:type="dxa"/>
-            <w:tcBorders>
-              <w:top w:val="single" w:sz="4" w:space="0" w:color="auto"/>
-              <w:left w:val="single" w:sz="4" w:space="0" w:color="auto"/>
-              <w:bottom w:val="single" w:sz="4" w:space="0" w:color="auto"/>
-              <w:right w:val="single" w:sz="4" w:space="0" w:color="auto"/>
-            </w:tcBorders>
-          </w:tcPr>
-          <w:p>
-            <w:pPr>
-              <w:pStyle w:val="Table12"/>
-              <w:jc w:val="both"/>
-            </w:pPr>
-          </w:p>
-        </w:tc>
-        <w:tc>
-          <w:tcPr>
-            <w:tcW w:w="450" w:type="dxa"/>
-            <w:tcBorders>
-              <w:top w:val="single" w:sz="4" w:space="0" w:color="auto"/>
-              <w:left w:val="single" w:sz="4" w:space="0" w:color="auto"/>
-              <w:bottom w:val="single" w:sz="4" w:space="0" w:color="auto"/>
-              <w:right w:val="single" w:sz="4" w:space="0" w:color="auto"/>
-            </w:tcBorders>
-          </w:tcPr>
-          <w:p>
-            <w:pPr>
-              <w:pStyle w:val="Table12"/>
-              <w:jc w:val="both"/>
-            </w:pPr>
-          </w:p>
-        </w:tc>
-        <w:tc>
-          <w:tcPr>
-            <w:tcW w:w="450" w:type="dxa"/>
-            <w:tcBorders>
-              <w:top w:val="single" w:sz="4" w:space="0" w:color="auto"/>
-              <w:left w:val="single" w:sz="4" w:space="0" w:color="auto"/>
-              <w:bottom w:val="single" w:sz="4" w:space="0" w:color="auto"/>
-              <w:right w:val="single" w:sz="4" w:space="0" w:color="auto"/>
-            </w:tcBorders>
-          </w:tcPr>
-          <w:p>
-            <w:pPr>
-              <w:pStyle w:val="Table12"/>
-              <w:jc w:val="both"/>
-            </w:pPr>
-            <w:r>
-              <w:t>x</w:t>
-            </w:r>
-          </w:p>
-        </w:tc>
-        <w:tc>
-          <w:tcPr>
-            <w:tcW w:w="4415" w:type="dxa"/>
-            <w:tcBorders>
-              <w:top w:val="single" w:sz="4" w:space="0" w:color="auto"/>
-              <w:left w:val="single" w:sz="4" w:space="0" w:color="auto"/>
-              <w:bottom w:val="single" w:sz="4" w:space="0" w:color="auto"/>
-              <w:right w:val="single" w:sz="4" w:space="0" w:color="auto"/>
-            </w:tcBorders>
-          </w:tcPr>
-          <w:p>
-            <w:pPr>
-              <w:pStyle w:val="Table12"/>
-              <w:jc w:val="both"/>
-            </w:pPr>
-            <w:r>
-              <w:t xml:space="preserve">Số tiền </w:t>
-            </w:r>
-          </w:p>
-        </w:tc>
-      </w:tr>
-      <w:tr>
-        <w:trPr>
-          <w:trHeight w:val="413"/>
-        </w:trPr>
-        <w:tc>
-          <w:tcPr>
-            <w:tcW w:w="1808" w:type="dxa"/>
-            <w:tcBorders>
-              <w:top w:val="single" w:sz="4" w:space="0" w:color="auto"/>
-              <w:left w:val="single" w:sz="4" w:space="0" w:color="auto"/>
-              <w:bottom w:val="single" w:sz="4" w:space="0" w:color="auto"/>
-              <w:right w:val="single" w:sz="4" w:space="0" w:color="auto"/>
-            </w:tcBorders>
-          </w:tcPr>
-          <w:p>
-            <w:pPr>
-              <w:pStyle w:val="Table12"/>
-              <w:jc w:val="both"/>
-            </w:pPr>
-            <w:r>
-              <w:t>trangthai</w:t>
-            </w:r>
-          </w:p>
-        </w:tc>
-        <w:tc>
-          <w:tcPr>
-            <w:tcW w:w="1499" w:type="dxa"/>
-            <w:tcBorders>
-              <w:top w:val="single" w:sz="4" w:space="0" w:color="auto"/>
-              <w:left w:val="single" w:sz="4" w:space="0" w:color="auto"/>
-              <w:bottom w:val="single" w:sz="4" w:space="0" w:color="auto"/>
-              <w:right w:val="single" w:sz="4" w:space="0" w:color="auto"/>
-            </w:tcBorders>
-          </w:tcPr>
-          <w:p>
-            <w:pPr>
-              <w:pStyle w:val="Table12"/>
-              <w:jc w:val="both"/>
-            </w:pPr>
-            <w:r>
-              <w:t>Nvacher(20)</w:t>
-            </w:r>
-          </w:p>
-        </w:tc>
-        <w:tc>
-          <w:tcPr>
-            <w:tcW w:w="450" w:type="dxa"/>
-            <w:tcBorders>
-              <w:top w:val="single" w:sz="4" w:space="0" w:color="auto"/>
-              <w:left w:val="single" w:sz="4" w:space="0" w:color="auto"/>
-              <w:bottom w:val="single" w:sz="4" w:space="0" w:color="auto"/>
-              <w:right w:val="single" w:sz="4" w:space="0" w:color="auto"/>
-            </w:tcBorders>
-          </w:tcPr>
-          <w:p>
-            <w:pPr>
-              <w:pStyle w:val="Table12"/>
-              <w:jc w:val="both"/>
-            </w:pPr>
-          </w:p>
-        </w:tc>
-        <w:tc>
-          <w:tcPr>
-            <w:tcW w:w="450" w:type="dxa"/>
-            <w:tcBorders>
-              <w:top w:val="single" w:sz="4" w:space="0" w:color="auto"/>
-              <w:left w:val="single" w:sz="4" w:space="0" w:color="auto"/>
-              <w:bottom w:val="single" w:sz="4" w:space="0" w:color="auto"/>
-              <w:right w:val="single" w:sz="4" w:space="0" w:color="auto"/>
-            </w:tcBorders>
-          </w:tcPr>
-          <w:p>
-            <w:pPr>
-              <w:pStyle w:val="Table12"/>
-              <w:jc w:val="both"/>
-            </w:pPr>
-          </w:p>
-        </w:tc>
-        <w:tc>
-          <w:tcPr>
-            <w:tcW w:w="450" w:type="dxa"/>
-            <w:tcBorders>
-              <w:top w:val="single" w:sz="4" w:space="0" w:color="auto"/>
-              <w:left w:val="single" w:sz="4" w:space="0" w:color="auto"/>
-              <w:bottom w:val="single" w:sz="4" w:space="0" w:color="auto"/>
-              <w:right w:val="single" w:sz="4" w:space="0" w:color="auto"/>
-            </w:tcBorders>
-          </w:tcPr>
-          <w:p>
-            <w:pPr>
-              <w:pStyle w:val="Table12"/>
-              <w:jc w:val="both"/>
-            </w:pPr>
-            <w:r>
-              <w:t>x</w:t>
-            </w:r>
-          </w:p>
-        </w:tc>
-        <w:tc>
-          <w:tcPr>
-            <w:tcW w:w="4415" w:type="dxa"/>
-            <w:tcBorders>
-              <w:top w:val="single" w:sz="4" w:space="0" w:color="auto"/>
-              <w:left w:val="single" w:sz="4" w:space="0" w:color="auto"/>
-              <w:bottom w:val="single" w:sz="4" w:space="0" w:color="auto"/>
-              <w:right w:val="single" w:sz="4" w:space="0" w:color="auto"/>
-            </w:tcBorders>
-          </w:tcPr>
-          <w:p>
-            <w:pPr>
-              <w:pStyle w:val="Table12"/>
-              <w:jc w:val="both"/>
-            </w:pPr>
-            <w:r>
-              <w:t xml:space="preserve">Trạng thái </w:t>
-            </w:r>
-          </w:p>
-        </w:tc>
-      </w:tr>
-    </w:tbl>
-    <w:p>
-      <w:pPr>
-        <w:pStyle w:val="Demuc"/>
-        <w:numPr>
-          <w:ilvl w:val="0"/>
-          <w:numId w:val="0"/>
-        </w:numPr>
-      </w:pPr>
-    </w:p>
-    <w:p>
-      <w:pPr>
-        <w:pStyle w:val="Demuc"/>
-        <w:rPr>
-          <w:u w:val="none"/>
-        </w:rPr>
-      </w:pPr>
-      <w:r>
-        <w:rPr>
-          <w:u w:val="none"/>
-        </w:rPr>
         <w:t>Loại thực thể SAN_PHAM</w:t>
       </w:r>
     </w:p>
@@ -4751,7 +3921,10 @@
               <w:jc w:val="both"/>
             </w:pPr>
             <w:r>
-              <w:t>Chiec_khau_sp</w:t>
+              <w:t>Chiet</w:t>
+            </w:r>
+            <w:r>
+              <w:t>_khau_sp</w:t>
             </w:r>
           </w:p>
         </w:tc>
@@ -4845,21 +4018,15 @@
               <w:jc w:val="both"/>
             </w:pPr>
             <w:r>
-              <w:t>chiếc khấu của từng sản phẩm mua sỉ</w:t>
+              <w:t>chiết</w:t>
+            </w:r>
+            <w:r>
+              <w:t xml:space="preserve"> khấu của từng sản phẩm mua sỉ</w:t>
             </w:r>
           </w:p>
         </w:tc>
       </w:tr>
     </w:tbl>
-    <w:p>
-      <w:pPr>
-        <w:pStyle w:val="Demuc"/>
-        <w:numPr>
-          <w:ilvl w:val="0"/>
-          <w:numId w:val="0"/>
-        </w:numPr>
-      </w:pPr>
-    </w:p>
     <w:p>
       <w:pPr>
         <w:pStyle w:val="Demuc"/>
@@ -4871,7 +4038,7 @@
         <w:rPr>
           <w:u w:val="none"/>
         </w:rPr>
-        <w:t>Loại thực thể MAU_SAC</w:t>
+        <w:t>Loại thực thể MAU</w:t>
       </w:r>
     </w:p>
     <w:tbl>
@@ -4925,7 +4092,10 @@
               <w:t xml:space="preserve">Mô tả: </w:t>
             </w:r>
             <w:r>
-              <w:t>Loại thực thể MAU_SAC là các màu sắc của từng sản phẩm có trong cửa hàng</w:t>
+              <w:t>Loại thực thể MAU</w:t>
+            </w:r>
+            <w:r>
+              <w:t xml:space="preserve"> là các màu sắc của từng sản phẩm có trong cửa hàng</w:t>
             </w:r>
             <w:r>
               <w:t>.</w:t>
@@ -5220,7 +4390,7 @@
               <w:jc w:val="both"/>
             </w:pPr>
             <w:r>
-              <w:t>Mã sản phẩm</w:t>
+              <w:t>Mã màu</w:t>
             </w:r>
           </w:p>
         </w:tc>
@@ -5265,7 +4435,10 @@
               <w:jc w:val="both"/>
             </w:pPr>
             <w:r>
-              <w:t>Nvachar(30)</w:t>
+              <w:t>Nvachar(2</w:t>
+            </w:r>
+            <w:r>
+              <w:t>0)</w:t>
             </w:r>
           </w:p>
         </w:tc>
@@ -5339,7 +4512,7 @@
               <w:jc w:val="both"/>
             </w:pPr>
             <w:r>
-              <w:t>Trang thái  sản phẩm</w:t>
+              <w:t>Tên màu</w:t>
             </w:r>
           </w:p>
         </w:tc>
@@ -5461,17 +4634,12 @@
               <w:jc w:val="both"/>
             </w:pPr>
             <w:r>
-              <w:t>Hình minh họa của màu</w:t>
+              <w:t xml:space="preserve">Hình minh họa </w:t>
             </w:r>
           </w:p>
         </w:tc>
       </w:tr>
     </w:tbl>
-    <w:p>
-      <w:pPr>
-        <w:pStyle w:val="Table12"/>
-      </w:pPr>
-    </w:p>
     <w:p>
       <w:pPr>
         <w:pStyle w:val="Demuc"/>
@@ -5749,7 +4917,10 @@
               <w:jc w:val="both"/>
             </w:pPr>
             <w:r>
-              <w:t>Char(1)</w:t>
+              <w:t>Char(3</w:t>
+            </w:r>
+            <w:r>
+              <w:t>)</w:t>
             </w:r>
           </w:p>
         </w:tc>
@@ -5954,7 +5125,10 @@
               <w:jc w:val="both"/>
             </w:pPr>
             <w:r>
-              <w:t>Chiêu cao</w:t>
+              <w:t>Chiều</w:t>
+            </w:r>
+            <w:r>
+              <w:t xml:space="preserve"> cao</w:t>
             </w:r>
           </w:p>
         </w:tc>
@@ -6088,11 +5262,6 @@
         </w:tc>
       </w:tr>
     </w:tbl>
-    <w:p>
-      <w:pPr>
-        <w:pStyle w:val="Table12"/>
-      </w:pPr>
-    </w:p>
     <w:p>
       <w:pPr>
         <w:pStyle w:val="Demuc"/>
@@ -6492,7 +5661,12 @@
               <w:jc w:val="both"/>
             </w:pPr>
             <w:r>
-              <w:t>Nvachar(20)</w:t>
+              <w:t>Var</w:t>
+            </w:r>
+            <w:bookmarkStart w:id="0" w:name="_GoBack"/>
+            <w:bookmarkEnd w:id="0"/>
+            <w:r>
+              <w:t>char(20)</w:t>
             </w:r>
           </w:p>
         </w:tc>
@@ -6591,6 +5765,125 @@
               <w:jc w:val="both"/>
             </w:pPr>
             <w:r>
+              <w:t>hinhanh</w:t>
+            </w:r>
+          </w:p>
+        </w:tc>
+        <w:tc>
+          <w:tcPr>
+            <w:tcW w:w="1499" w:type="dxa"/>
+            <w:tcBorders>
+              <w:top w:val="single" w:sz="4" w:space="0" w:color="auto"/>
+              <w:left w:val="single" w:sz="4" w:space="0" w:color="auto"/>
+              <w:bottom w:val="single" w:sz="4" w:space="0" w:color="auto"/>
+              <w:right w:val="single" w:sz="4" w:space="0" w:color="auto"/>
+            </w:tcBorders>
+          </w:tcPr>
+          <w:p>
+            <w:pPr>
+              <w:pStyle w:val="Table12"/>
+              <w:jc w:val="both"/>
+            </w:pPr>
+            <w:r>
+              <w:t>Text(100)</w:t>
+            </w:r>
+          </w:p>
+        </w:tc>
+        <w:tc>
+          <w:tcPr>
+            <w:tcW w:w="450" w:type="dxa"/>
+            <w:tcBorders>
+              <w:top w:val="single" w:sz="4" w:space="0" w:color="auto"/>
+              <w:left w:val="single" w:sz="4" w:space="0" w:color="auto"/>
+              <w:bottom w:val="single" w:sz="4" w:space="0" w:color="auto"/>
+              <w:right w:val="single" w:sz="4" w:space="0" w:color="auto"/>
+            </w:tcBorders>
+          </w:tcPr>
+          <w:p>
+            <w:pPr>
+              <w:pStyle w:val="Table12"/>
+              <w:jc w:val="both"/>
+            </w:pPr>
+          </w:p>
+        </w:tc>
+        <w:tc>
+          <w:tcPr>
+            <w:tcW w:w="450" w:type="dxa"/>
+            <w:tcBorders>
+              <w:top w:val="single" w:sz="4" w:space="0" w:color="auto"/>
+              <w:left w:val="single" w:sz="4" w:space="0" w:color="auto"/>
+              <w:bottom w:val="single" w:sz="4" w:space="0" w:color="auto"/>
+              <w:right w:val="single" w:sz="4" w:space="0" w:color="auto"/>
+            </w:tcBorders>
+          </w:tcPr>
+          <w:p>
+            <w:pPr>
+              <w:pStyle w:val="Table12"/>
+              <w:jc w:val="both"/>
+            </w:pPr>
+          </w:p>
+        </w:tc>
+        <w:tc>
+          <w:tcPr>
+            <w:tcW w:w="450" w:type="dxa"/>
+            <w:tcBorders>
+              <w:top w:val="single" w:sz="4" w:space="0" w:color="auto"/>
+              <w:left w:val="single" w:sz="4" w:space="0" w:color="auto"/>
+              <w:bottom w:val="single" w:sz="4" w:space="0" w:color="auto"/>
+              <w:right w:val="single" w:sz="4" w:space="0" w:color="auto"/>
+            </w:tcBorders>
+          </w:tcPr>
+          <w:p>
+            <w:pPr>
+              <w:pStyle w:val="Table12"/>
+              <w:jc w:val="both"/>
+            </w:pPr>
+            <w:r>
+              <w:t>x</w:t>
+            </w:r>
+          </w:p>
+        </w:tc>
+        <w:tc>
+          <w:tcPr>
+            <w:tcW w:w="4415" w:type="dxa"/>
+            <w:tcBorders>
+              <w:top w:val="single" w:sz="4" w:space="0" w:color="auto"/>
+              <w:left w:val="single" w:sz="4" w:space="0" w:color="auto"/>
+              <w:bottom w:val="single" w:sz="4" w:space="0" w:color="auto"/>
+              <w:right w:val="single" w:sz="4" w:space="0" w:color="auto"/>
+            </w:tcBorders>
+          </w:tcPr>
+          <w:p>
+            <w:pPr>
+              <w:pStyle w:val="Table12"/>
+              <w:jc w:val="both"/>
+            </w:pPr>
+            <w:r>
+              <w:t>Hình ảnh</w:t>
+            </w:r>
+          </w:p>
+        </w:tc>
+      </w:tr>
+      <w:tr>
+        <w:trPr>
+          <w:trHeight w:val="413"/>
+        </w:trPr>
+        <w:tc>
+          <w:tcPr>
+            <w:tcW w:w="1808" w:type="dxa"/>
+            <w:tcBorders>
+              <w:top w:val="single" w:sz="4" w:space="0" w:color="auto"/>
+              <w:left w:val="single" w:sz="4" w:space="0" w:color="auto"/>
+              <w:bottom w:val="single" w:sz="4" w:space="0" w:color="auto"/>
+              <w:right w:val="single" w:sz="4" w:space="0" w:color="auto"/>
+            </w:tcBorders>
+          </w:tcPr>
+          <w:p>
+            <w:pPr>
+              <w:pStyle w:val="Table12"/>
+              <w:jc w:val="both"/>
+            </w:pPr>
+            <w:r>
               <w:t>ngcapnhat</w:t>
             </w:r>
           </w:p>
@@ -6691,11 +5984,6 @@
         </w:tc>
       </w:tr>
     </w:tbl>
-    <w:p>
-      <w:pPr>
-        <w:pStyle w:val="Table12"/>
-      </w:pPr>
-    </w:p>
     <w:p>
       <w:pPr>
         <w:pStyle w:val="Demuc"/>
@@ -6758,6 +6046,7 @@
               <w:rPr>
                 <w:b/>
               </w:rPr>
+              <w:lastRenderedPageBreak/>
               <w:t xml:space="preserve">Mô tả: </w:t>
             </w:r>
             <w:r>
@@ -7087,7 +6376,7 @@
               <w:jc w:val="both"/>
             </w:pPr>
             <w:r>
-              <w:t>muc_ut</w:t>
+              <w:t>danh_muc</w:t>
             </w:r>
           </w:p>
         </w:tc>
@@ -7107,7 +6396,16 @@
               <w:jc w:val="both"/>
             </w:pPr>
             <w:r>
-              <w:t>Char(10)</w:t>
+              <w:t>V</w:t>
+            </w:r>
+            <w:r>
+              <w:t>ar</w:t>
+            </w:r>
+            <w:r>
+              <w:t>char(3</w:t>
+            </w:r>
+            <w:r>
+              <w:t>0)</w:t>
             </w:r>
           </w:p>
         </w:tc>
@@ -7181,7 +6479,7 @@
               <w:jc w:val="both"/>
             </w:pPr>
             <w:r>
-              <w:t>Mức độ ưu tiên</w:t>
+              <w:t>Tên danh mục</w:t>
             </w:r>
           </w:p>
         </w:tc>
@@ -7203,7 +6501,7 @@
               <w:jc w:val="both"/>
             </w:pPr>
             <w:r>
-              <w:t>ten_dm</w:t>
+              <w:t>thiet_ke</w:t>
             </w:r>
           </w:p>
         </w:tc>
@@ -7223,7 +6521,7 @@
               <w:jc w:val="both"/>
             </w:pPr>
             <w:r>
-              <w:t>Nvachar(20)</w:t>
+              <w:t>Varchar(30)</w:t>
             </w:r>
           </w:p>
         </w:tc>
@@ -7297,7 +6595,7 @@
               <w:jc w:val="both"/>
             </w:pPr>
             <w:r>
-              <w:t>Tên danh mục</w:t>
+              <w:t>Tên thiết kế</w:t>
             </w:r>
           </w:p>
         </w:tc>
@@ -7319,7 +6617,7 @@
               <w:jc w:val="both"/>
             </w:pPr>
             <w:r>
-              <w:t>mota</w:t>
+              <w:t>chat_lieu</w:t>
             </w:r>
           </w:p>
         </w:tc>
@@ -7339,7 +6637,7 @@
               <w:jc w:val="both"/>
             </w:pPr>
             <w:r>
-              <w:t>Nvachar(20)</w:t>
+              <w:t>Varchar(30)</w:t>
             </w:r>
           </w:p>
         </w:tc>
@@ -7413,1745 +6711,12 @@
               <w:jc w:val="both"/>
             </w:pPr>
             <w:r>
-              <w:t>Mô tả</w:t>
-            </w:r>
-          </w:p>
-        </w:tc>
-      </w:tr>
-      <w:tr>
-        <w:trPr>
-          <w:trHeight w:val="413"/>
-        </w:trPr>
-        <w:tc>
-          <w:tcPr>
-            <w:tcW w:w="1808" w:type="dxa"/>
-            <w:tcBorders>
-              <w:top w:val="single" w:sz="4" w:space="0" w:color="auto"/>
-              <w:left w:val="single" w:sz="4" w:space="0" w:color="auto"/>
-              <w:bottom w:val="single" w:sz="4" w:space="0" w:color="auto"/>
-              <w:right w:val="single" w:sz="4" w:space="0" w:color="auto"/>
-            </w:tcBorders>
-          </w:tcPr>
-          <w:p>
-            <w:pPr>
-              <w:pStyle w:val="Table12"/>
-              <w:jc w:val="both"/>
-            </w:pPr>
-            <w:r>
-              <w:t>ngcapnhat</w:t>
-            </w:r>
-          </w:p>
-        </w:tc>
-        <w:tc>
-          <w:tcPr>
-            <w:tcW w:w="1499" w:type="dxa"/>
-            <w:tcBorders>
-              <w:top w:val="single" w:sz="4" w:space="0" w:color="auto"/>
-              <w:left w:val="single" w:sz="4" w:space="0" w:color="auto"/>
-              <w:bottom w:val="single" w:sz="4" w:space="0" w:color="auto"/>
-              <w:right w:val="single" w:sz="4" w:space="0" w:color="auto"/>
-            </w:tcBorders>
-          </w:tcPr>
-          <w:p>
-            <w:pPr>
-              <w:pStyle w:val="Table12"/>
-              <w:jc w:val="both"/>
-            </w:pPr>
-            <w:r>
-              <w:t>Date</w:t>
-            </w:r>
-          </w:p>
-        </w:tc>
-        <w:tc>
-          <w:tcPr>
-            <w:tcW w:w="450" w:type="dxa"/>
-            <w:tcBorders>
-              <w:top w:val="single" w:sz="4" w:space="0" w:color="auto"/>
-              <w:left w:val="single" w:sz="4" w:space="0" w:color="auto"/>
-              <w:bottom w:val="single" w:sz="4" w:space="0" w:color="auto"/>
-              <w:right w:val="single" w:sz="4" w:space="0" w:color="auto"/>
-            </w:tcBorders>
-          </w:tcPr>
-          <w:p>
-            <w:pPr>
-              <w:pStyle w:val="Table12"/>
-              <w:jc w:val="both"/>
-            </w:pPr>
-          </w:p>
-        </w:tc>
-        <w:tc>
-          <w:tcPr>
-            <w:tcW w:w="450" w:type="dxa"/>
-            <w:tcBorders>
-              <w:top w:val="single" w:sz="4" w:space="0" w:color="auto"/>
-              <w:left w:val="single" w:sz="4" w:space="0" w:color="auto"/>
-              <w:bottom w:val="single" w:sz="4" w:space="0" w:color="auto"/>
-              <w:right w:val="single" w:sz="4" w:space="0" w:color="auto"/>
-            </w:tcBorders>
-          </w:tcPr>
-          <w:p>
-            <w:pPr>
-              <w:pStyle w:val="Table12"/>
-              <w:jc w:val="both"/>
-            </w:pPr>
-          </w:p>
-        </w:tc>
-        <w:tc>
-          <w:tcPr>
-            <w:tcW w:w="450" w:type="dxa"/>
-            <w:tcBorders>
-              <w:top w:val="single" w:sz="4" w:space="0" w:color="auto"/>
-              <w:left w:val="single" w:sz="4" w:space="0" w:color="auto"/>
-              <w:bottom w:val="single" w:sz="4" w:space="0" w:color="auto"/>
-              <w:right w:val="single" w:sz="4" w:space="0" w:color="auto"/>
-            </w:tcBorders>
-          </w:tcPr>
-          <w:p>
-            <w:pPr>
-              <w:pStyle w:val="Table12"/>
-              <w:jc w:val="both"/>
-            </w:pPr>
-            <w:r>
-              <w:t>x</w:t>
-            </w:r>
-          </w:p>
-        </w:tc>
-        <w:tc>
-          <w:tcPr>
-            <w:tcW w:w="4415" w:type="dxa"/>
-            <w:tcBorders>
-              <w:top w:val="single" w:sz="4" w:space="0" w:color="auto"/>
-              <w:left w:val="single" w:sz="4" w:space="0" w:color="auto"/>
-              <w:bottom w:val="single" w:sz="4" w:space="0" w:color="auto"/>
-              <w:right w:val="single" w:sz="4" w:space="0" w:color="auto"/>
-            </w:tcBorders>
-          </w:tcPr>
-          <w:p>
-            <w:pPr>
-              <w:pStyle w:val="Table12"/>
-              <w:jc w:val="both"/>
-            </w:pPr>
-            <w:r>
-              <w:t>Ngày cập nhật</w:t>
+              <w:t>Chất liệu</w:t>
             </w:r>
           </w:p>
         </w:tc>
       </w:tr>
     </w:tbl>
-    <w:p>
-      <w:pPr>
-        <w:pStyle w:val="Table12"/>
-      </w:pPr>
-    </w:p>
-    <w:p>
-      <w:pPr>
-        <w:pStyle w:val="Demuc"/>
-        <w:rPr>
-          <w:u w:val="none"/>
-        </w:rPr>
-      </w:pPr>
-      <w:r>
-        <w:rPr>
-          <w:u w:val="none"/>
-        </w:rPr>
-        <w:t>Loại thực thể THIET_KE</w:t>
-      </w:r>
-    </w:p>
-    <w:tbl>
-      <w:tblPr>
-        <w:tblW w:w="9072" w:type="dxa"/>
-        <w:tblInd w:w="108" w:type="dxa"/>
-        <w:tblBorders>
-          <w:top w:val="single" w:sz="4" w:space="0" w:color="auto"/>
-          <w:left w:val="single" w:sz="4" w:space="0" w:color="auto"/>
-          <w:bottom w:val="single" w:sz="4" w:space="0" w:color="auto"/>
-          <w:right w:val="single" w:sz="4" w:space="0" w:color="auto"/>
-          <w:insideH w:val="dotted" w:sz="4" w:space="0" w:color="auto"/>
-          <w:insideV w:val="single" w:sz="4" w:space="0" w:color="auto"/>
-        </w:tblBorders>
-        <w:tblLayout w:type="fixed"/>
-        <w:tblLook w:val="0000" w:firstRow="0" w:lastRow="0" w:firstColumn="0" w:lastColumn="0" w:noHBand="0" w:noVBand="0"/>
-      </w:tblPr>
-      <w:tblGrid>
-        <w:gridCol w:w="1808"/>
-        <w:gridCol w:w="1499"/>
-        <w:gridCol w:w="450"/>
-        <w:gridCol w:w="450"/>
-        <w:gridCol w:w="450"/>
-        <w:gridCol w:w="4415"/>
-      </w:tblGrid>
-      <w:tr>
-        <w:trPr>
-          <w:tblHeader/>
-        </w:trPr>
-        <w:tc>
-          <w:tcPr>
-            <w:tcW w:w="9072" w:type="dxa"/>
-            <w:gridSpan w:val="6"/>
-            <w:tcBorders>
-              <w:top w:val="single" w:sz="4" w:space="0" w:color="auto"/>
-              <w:left w:val="single" w:sz="4" w:space="0" w:color="auto"/>
-              <w:bottom w:val="single" w:sz="4" w:space="0" w:color="auto"/>
-              <w:right w:val="single" w:sz="4" w:space="0" w:color="auto"/>
-            </w:tcBorders>
-            <w:shd w:val="clear" w:color="auto" w:fill="auto"/>
-          </w:tcPr>
-          <w:p>
-            <w:pPr>
-              <w:pStyle w:val="Table12"/>
-              <w:jc w:val="both"/>
-            </w:pPr>
-            <w:r>
-              <w:rPr>
-                <w:b/>
-              </w:rPr>
-              <w:t xml:space="preserve">Mô tả: </w:t>
-            </w:r>
-            <w:r>
-              <w:t>Loại thực thể THIET_KE là thiết kế kiêu dáng của sản phẩm hiện có trong của hàng.</w:t>
-            </w:r>
-          </w:p>
-        </w:tc>
-      </w:tr>
-      <w:tr>
-        <w:trPr>
-          <w:tblHeader/>
-        </w:trPr>
-        <w:tc>
-          <w:tcPr>
-            <w:tcW w:w="1808" w:type="dxa"/>
-            <w:tcBorders>
-              <w:top w:val="single" w:sz="4" w:space="0" w:color="auto"/>
-              <w:left w:val="single" w:sz="4" w:space="0" w:color="auto"/>
-              <w:bottom w:val="single" w:sz="4" w:space="0" w:color="auto"/>
-              <w:right w:val="single" w:sz="4" w:space="0" w:color="auto"/>
-            </w:tcBorders>
-            <w:shd w:val="pct12" w:color="auto" w:fill="FFFFFF"/>
-          </w:tcPr>
-          <w:p>
-            <w:pPr>
-              <w:pStyle w:val="Table12"/>
-              <w:jc w:val="both"/>
-              <w:rPr>
-                <w:b/>
-              </w:rPr>
-            </w:pPr>
-            <w:r>
-              <w:rPr>
-                <w:b/>
-              </w:rPr>
-              <w:t>Thuộc tính</w:t>
-            </w:r>
-          </w:p>
-        </w:tc>
-        <w:tc>
-          <w:tcPr>
-            <w:tcW w:w="1499" w:type="dxa"/>
-            <w:tcBorders>
-              <w:top w:val="single" w:sz="4" w:space="0" w:color="auto"/>
-              <w:left w:val="single" w:sz="4" w:space="0" w:color="auto"/>
-              <w:bottom w:val="single" w:sz="4" w:space="0" w:color="auto"/>
-              <w:right w:val="single" w:sz="4" w:space="0" w:color="auto"/>
-            </w:tcBorders>
-            <w:shd w:val="pct12" w:color="auto" w:fill="FFFFFF"/>
-          </w:tcPr>
-          <w:p>
-            <w:pPr>
-              <w:pStyle w:val="Table12"/>
-              <w:jc w:val="both"/>
-              <w:rPr>
-                <w:b/>
-              </w:rPr>
-            </w:pPr>
-            <w:r>
-              <w:rPr>
-                <w:b/>
-              </w:rPr>
-              <w:t>Kiểu</w:t>
-            </w:r>
-          </w:p>
-        </w:tc>
-        <w:tc>
-          <w:tcPr>
-            <w:tcW w:w="450" w:type="dxa"/>
-            <w:tcBorders>
-              <w:top w:val="single" w:sz="4" w:space="0" w:color="auto"/>
-              <w:left w:val="single" w:sz="4" w:space="0" w:color="auto"/>
-              <w:bottom w:val="single" w:sz="4" w:space="0" w:color="auto"/>
-              <w:right w:val="single" w:sz="4" w:space="0" w:color="auto"/>
-            </w:tcBorders>
-            <w:shd w:val="pct12" w:color="auto" w:fill="FFFFFF"/>
-          </w:tcPr>
-          <w:p>
-            <w:pPr>
-              <w:pStyle w:val="Table12"/>
-              <w:jc w:val="both"/>
-              <w:rPr>
-                <w:b/>
-              </w:rPr>
-            </w:pPr>
-            <w:r>
-              <w:rPr>
-                <w:b/>
-              </w:rPr>
-              <w:t>K</w:t>
-            </w:r>
-          </w:p>
-        </w:tc>
-        <w:tc>
-          <w:tcPr>
-            <w:tcW w:w="450" w:type="dxa"/>
-            <w:tcBorders>
-              <w:top w:val="single" w:sz="4" w:space="0" w:color="auto"/>
-              <w:left w:val="single" w:sz="4" w:space="0" w:color="auto"/>
-              <w:bottom w:val="single" w:sz="4" w:space="0" w:color="auto"/>
-              <w:right w:val="single" w:sz="4" w:space="0" w:color="auto"/>
-            </w:tcBorders>
-            <w:shd w:val="pct12" w:color="auto" w:fill="FFFFFF"/>
-          </w:tcPr>
-          <w:p>
-            <w:pPr>
-              <w:pStyle w:val="Table12"/>
-              <w:jc w:val="both"/>
-              <w:rPr>
-                <w:b/>
-              </w:rPr>
-            </w:pPr>
-            <w:r>
-              <w:rPr>
-                <w:b/>
-              </w:rPr>
-              <w:t>U</w:t>
-            </w:r>
-          </w:p>
-        </w:tc>
-        <w:tc>
-          <w:tcPr>
-            <w:tcW w:w="450" w:type="dxa"/>
-            <w:tcBorders>
-              <w:top w:val="single" w:sz="4" w:space="0" w:color="auto"/>
-              <w:left w:val="single" w:sz="4" w:space="0" w:color="auto"/>
-              <w:bottom w:val="single" w:sz="4" w:space="0" w:color="auto"/>
-              <w:right w:val="single" w:sz="4" w:space="0" w:color="auto"/>
-            </w:tcBorders>
-            <w:shd w:val="pct12" w:color="auto" w:fill="FFFFFF"/>
-          </w:tcPr>
-          <w:p>
-            <w:pPr>
-              <w:pStyle w:val="Table12"/>
-              <w:jc w:val="both"/>
-              <w:rPr>
-                <w:b/>
-              </w:rPr>
-            </w:pPr>
-            <w:r>
-              <w:rPr>
-                <w:b/>
-              </w:rPr>
-              <w:t>M</w:t>
-            </w:r>
-          </w:p>
-        </w:tc>
-        <w:tc>
-          <w:tcPr>
-            <w:tcW w:w="4415" w:type="dxa"/>
-            <w:tcBorders>
-              <w:top w:val="single" w:sz="4" w:space="0" w:color="auto"/>
-              <w:left w:val="single" w:sz="4" w:space="0" w:color="auto"/>
-              <w:bottom w:val="single" w:sz="4" w:space="0" w:color="auto"/>
-              <w:right w:val="single" w:sz="4" w:space="0" w:color="auto"/>
-            </w:tcBorders>
-            <w:shd w:val="pct12" w:color="auto" w:fill="FFFFFF"/>
-          </w:tcPr>
-          <w:p>
-            <w:pPr>
-              <w:pStyle w:val="Table12"/>
-              <w:jc w:val="both"/>
-              <w:rPr>
-                <w:b/>
-              </w:rPr>
-            </w:pPr>
-            <w:r>
-              <w:rPr>
-                <w:b/>
-              </w:rPr>
-              <w:t>Diễn giải</w:t>
-            </w:r>
-          </w:p>
-        </w:tc>
-      </w:tr>
-      <w:tr>
-        <w:tc>
-          <w:tcPr>
-            <w:tcW w:w="1808" w:type="dxa"/>
-            <w:tcBorders>
-              <w:top w:val="single" w:sz="4" w:space="0" w:color="auto"/>
-              <w:left w:val="single" w:sz="4" w:space="0" w:color="auto"/>
-              <w:bottom w:val="single" w:sz="4" w:space="0" w:color="auto"/>
-              <w:right w:val="single" w:sz="4" w:space="0" w:color="auto"/>
-            </w:tcBorders>
-          </w:tcPr>
-          <w:p>
-            <w:pPr>
-              <w:pStyle w:val="Table12"/>
-              <w:jc w:val="both"/>
-            </w:pPr>
-            <w:r>
-              <w:t>ma_tk</w:t>
-            </w:r>
-          </w:p>
-        </w:tc>
-        <w:tc>
-          <w:tcPr>
-            <w:tcW w:w="1499" w:type="dxa"/>
-            <w:tcBorders>
-              <w:top w:val="single" w:sz="4" w:space="0" w:color="auto"/>
-              <w:left w:val="single" w:sz="4" w:space="0" w:color="auto"/>
-              <w:bottom w:val="single" w:sz="4" w:space="0" w:color="auto"/>
-              <w:right w:val="single" w:sz="4" w:space="0" w:color="auto"/>
-            </w:tcBorders>
-          </w:tcPr>
-          <w:p>
-            <w:pPr>
-              <w:pStyle w:val="Table12"/>
-              <w:jc w:val="both"/>
-            </w:pPr>
-            <w:r>
-              <w:t>Char(10)</w:t>
-            </w:r>
-          </w:p>
-        </w:tc>
-        <w:tc>
-          <w:tcPr>
-            <w:tcW w:w="450" w:type="dxa"/>
-            <w:tcBorders>
-              <w:top w:val="single" w:sz="4" w:space="0" w:color="auto"/>
-              <w:left w:val="single" w:sz="4" w:space="0" w:color="auto"/>
-              <w:bottom w:val="single" w:sz="4" w:space="0" w:color="auto"/>
-              <w:right w:val="single" w:sz="4" w:space="0" w:color="auto"/>
-            </w:tcBorders>
-          </w:tcPr>
-          <w:p>
-            <w:pPr>
-              <w:pStyle w:val="Table12"/>
-              <w:jc w:val="both"/>
-            </w:pPr>
-            <w:r>
-              <w:t>x</w:t>
-            </w:r>
-          </w:p>
-        </w:tc>
-        <w:tc>
-          <w:tcPr>
-            <w:tcW w:w="450" w:type="dxa"/>
-            <w:tcBorders>
-              <w:top w:val="single" w:sz="4" w:space="0" w:color="auto"/>
-              <w:left w:val="single" w:sz="4" w:space="0" w:color="auto"/>
-              <w:bottom w:val="single" w:sz="4" w:space="0" w:color="auto"/>
-              <w:right w:val="single" w:sz="4" w:space="0" w:color="auto"/>
-            </w:tcBorders>
-          </w:tcPr>
-          <w:p>
-            <w:pPr>
-              <w:pStyle w:val="Table12"/>
-              <w:jc w:val="both"/>
-            </w:pPr>
-            <w:r>
-              <w:t>x</w:t>
-            </w:r>
-          </w:p>
-        </w:tc>
-        <w:tc>
-          <w:tcPr>
-            <w:tcW w:w="450" w:type="dxa"/>
-            <w:tcBorders>
-              <w:top w:val="single" w:sz="4" w:space="0" w:color="auto"/>
-              <w:left w:val="single" w:sz="4" w:space="0" w:color="auto"/>
-              <w:bottom w:val="single" w:sz="4" w:space="0" w:color="auto"/>
-              <w:right w:val="single" w:sz="4" w:space="0" w:color="auto"/>
-            </w:tcBorders>
-          </w:tcPr>
-          <w:p>
-            <w:pPr>
-              <w:pStyle w:val="Table12"/>
-              <w:jc w:val="both"/>
-            </w:pPr>
-            <w:r>
-              <w:t>x</w:t>
-            </w:r>
-          </w:p>
-        </w:tc>
-        <w:tc>
-          <w:tcPr>
-            <w:tcW w:w="4415" w:type="dxa"/>
-            <w:tcBorders>
-              <w:top w:val="single" w:sz="4" w:space="0" w:color="auto"/>
-              <w:left w:val="single" w:sz="4" w:space="0" w:color="auto"/>
-              <w:bottom w:val="single" w:sz="4" w:space="0" w:color="auto"/>
-              <w:right w:val="single" w:sz="4" w:space="0" w:color="auto"/>
-            </w:tcBorders>
-          </w:tcPr>
-          <w:p>
-            <w:pPr>
-              <w:pStyle w:val="Table12"/>
-              <w:jc w:val="both"/>
-            </w:pPr>
-            <w:r>
-              <w:t>Mã thiết kế</w:t>
-            </w:r>
-          </w:p>
-        </w:tc>
-      </w:tr>
-      <w:tr>
-        <w:trPr>
-          <w:trHeight w:val="413"/>
-        </w:trPr>
-        <w:tc>
-          <w:tcPr>
-            <w:tcW w:w="1808" w:type="dxa"/>
-            <w:tcBorders>
-              <w:top w:val="single" w:sz="4" w:space="0" w:color="auto"/>
-              <w:left w:val="single" w:sz="4" w:space="0" w:color="auto"/>
-              <w:bottom w:val="single" w:sz="4" w:space="0" w:color="auto"/>
-              <w:right w:val="single" w:sz="4" w:space="0" w:color="auto"/>
-            </w:tcBorders>
-          </w:tcPr>
-          <w:p>
-            <w:pPr>
-              <w:pStyle w:val="Table12"/>
-              <w:jc w:val="both"/>
-            </w:pPr>
-            <w:r>
-              <w:t>ten_tk</w:t>
-            </w:r>
-          </w:p>
-        </w:tc>
-        <w:tc>
-          <w:tcPr>
-            <w:tcW w:w="1499" w:type="dxa"/>
-            <w:tcBorders>
-              <w:top w:val="single" w:sz="4" w:space="0" w:color="auto"/>
-              <w:left w:val="single" w:sz="4" w:space="0" w:color="auto"/>
-              <w:bottom w:val="single" w:sz="4" w:space="0" w:color="auto"/>
-              <w:right w:val="single" w:sz="4" w:space="0" w:color="auto"/>
-            </w:tcBorders>
-          </w:tcPr>
-          <w:p>
-            <w:pPr>
-              <w:pStyle w:val="Table12"/>
-              <w:jc w:val="both"/>
-            </w:pPr>
-            <w:r>
-              <w:t>Nvachar(20)</w:t>
-            </w:r>
-          </w:p>
-        </w:tc>
-        <w:tc>
-          <w:tcPr>
-            <w:tcW w:w="450" w:type="dxa"/>
-            <w:tcBorders>
-              <w:top w:val="single" w:sz="4" w:space="0" w:color="auto"/>
-              <w:left w:val="single" w:sz="4" w:space="0" w:color="auto"/>
-              <w:bottom w:val="single" w:sz="4" w:space="0" w:color="auto"/>
-              <w:right w:val="single" w:sz="4" w:space="0" w:color="auto"/>
-            </w:tcBorders>
-          </w:tcPr>
-          <w:p>
-            <w:pPr>
-              <w:pStyle w:val="Table12"/>
-              <w:jc w:val="both"/>
-            </w:pPr>
-          </w:p>
-        </w:tc>
-        <w:tc>
-          <w:tcPr>
-            <w:tcW w:w="450" w:type="dxa"/>
-            <w:tcBorders>
-              <w:top w:val="single" w:sz="4" w:space="0" w:color="auto"/>
-              <w:left w:val="single" w:sz="4" w:space="0" w:color="auto"/>
-              <w:bottom w:val="single" w:sz="4" w:space="0" w:color="auto"/>
-              <w:right w:val="single" w:sz="4" w:space="0" w:color="auto"/>
-            </w:tcBorders>
-          </w:tcPr>
-          <w:p>
-            <w:pPr>
-              <w:pStyle w:val="Table12"/>
-              <w:jc w:val="both"/>
-            </w:pPr>
-          </w:p>
-        </w:tc>
-        <w:tc>
-          <w:tcPr>
-            <w:tcW w:w="450" w:type="dxa"/>
-            <w:tcBorders>
-              <w:top w:val="single" w:sz="4" w:space="0" w:color="auto"/>
-              <w:left w:val="single" w:sz="4" w:space="0" w:color="auto"/>
-              <w:bottom w:val="single" w:sz="4" w:space="0" w:color="auto"/>
-              <w:right w:val="single" w:sz="4" w:space="0" w:color="auto"/>
-            </w:tcBorders>
-          </w:tcPr>
-          <w:p>
-            <w:pPr>
-              <w:pStyle w:val="Table12"/>
-              <w:jc w:val="both"/>
-            </w:pPr>
-            <w:r>
-              <w:t>x</w:t>
-            </w:r>
-          </w:p>
-        </w:tc>
-        <w:tc>
-          <w:tcPr>
-            <w:tcW w:w="4415" w:type="dxa"/>
-            <w:tcBorders>
-              <w:top w:val="single" w:sz="4" w:space="0" w:color="auto"/>
-              <w:left w:val="single" w:sz="4" w:space="0" w:color="auto"/>
-              <w:bottom w:val="single" w:sz="4" w:space="0" w:color="auto"/>
-              <w:right w:val="single" w:sz="4" w:space="0" w:color="auto"/>
-            </w:tcBorders>
-          </w:tcPr>
-          <w:p>
-            <w:pPr>
-              <w:pStyle w:val="Table12"/>
-              <w:jc w:val="both"/>
-            </w:pPr>
-            <w:r>
-              <w:t>Tên thiết kế</w:t>
-            </w:r>
-          </w:p>
-        </w:tc>
-      </w:tr>
-    </w:tbl>
-    <w:p>
-      <w:pPr>
-        <w:pStyle w:val="Table12"/>
-      </w:pPr>
-    </w:p>
-    <w:p>
-      <w:pPr>
-        <w:pStyle w:val="Demuc"/>
-        <w:rPr>
-          <w:u w:val="none"/>
-        </w:rPr>
-      </w:pPr>
-      <w:r>
-        <w:rPr>
-          <w:u w:val="none"/>
-        </w:rPr>
-        <w:t>Loại thực thể LOAI_SAN_PHAM</w:t>
-      </w:r>
-    </w:p>
-    <w:tbl>
-      <w:tblPr>
-        <w:tblW w:w="9072" w:type="dxa"/>
-        <w:tblInd w:w="108" w:type="dxa"/>
-        <w:tblBorders>
-          <w:top w:val="single" w:sz="4" w:space="0" w:color="auto"/>
-          <w:left w:val="single" w:sz="4" w:space="0" w:color="auto"/>
-          <w:bottom w:val="single" w:sz="4" w:space="0" w:color="auto"/>
-          <w:right w:val="single" w:sz="4" w:space="0" w:color="auto"/>
-          <w:insideH w:val="dotted" w:sz="4" w:space="0" w:color="auto"/>
-          <w:insideV w:val="single" w:sz="4" w:space="0" w:color="auto"/>
-        </w:tblBorders>
-        <w:tblLayout w:type="fixed"/>
-        <w:tblLook w:val="0000" w:firstRow="0" w:lastRow="0" w:firstColumn="0" w:lastColumn="0" w:noHBand="0" w:noVBand="0"/>
-      </w:tblPr>
-      <w:tblGrid>
-        <w:gridCol w:w="1808"/>
-        <w:gridCol w:w="1499"/>
-        <w:gridCol w:w="450"/>
-        <w:gridCol w:w="450"/>
-        <w:gridCol w:w="450"/>
-        <w:gridCol w:w="4415"/>
-      </w:tblGrid>
-      <w:tr>
-        <w:trPr>
-          <w:tblHeader/>
-        </w:trPr>
-        <w:tc>
-          <w:tcPr>
-            <w:tcW w:w="9072" w:type="dxa"/>
-            <w:gridSpan w:val="6"/>
-            <w:tcBorders>
-              <w:top w:val="single" w:sz="4" w:space="0" w:color="auto"/>
-              <w:left w:val="single" w:sz="4" w:space="0" w:color="auto"/>
-              <w:bottom w:val="single" w:sz="4" w:space="0" w:color="auto"/>
-              <w:right w:val="single" w:sz="4" w:space="0" w:color="auto"/>
-            </w:tcBorders>
-            <w:shd w:val="clear" w:color="auto" w:fill="auto"/>
-          </w:tcPr>
-          <w:p>
-            <w:pPr>
-              <w:pStyle w:val="Table12"/>
-              <w:jc w:val="both"/>
-            </w:pPr>
-            <w:r>
-              <w:rPr>
-                <w:b/>
-              </w:rPr>
-              <w:t xml:space="preserve">Mô tả: </w:t>
-            </w:r>
-            <w:r>
-              <w:t>Loại thực thể LOAI_SAN_PHAM là loại của sản phẩm hiện có trong của hàng.</w:t>
-            </w:r>
-          </w:p>
-        </w:tc>
-      </w:tr>
-      <w:tr>
-        <w:trPr>
-          <w:tblHeader/>
-        </w:trPr>
-        <w:tc>
-          <w:tcPr>
-            <w:tcW w:w="1808" w:type="dxa"/>
-            <w:tcBorders>
-              <w:top w:val="single" w:sz="4" w:space="0" w:color="auto"/>
-              <w:left w:val="single" w:sz="4" w:space="0" w:color="auto"/>
-              <w:bottom w:val="single" w:sz="4" w:space="0" w:color="auto"/>
-              <w:right w:val="single" w:sz="4" w:space="0" w:color="auto"/>
-            </w:tcBorders>
-            <w:shd w:val="pct12" w:color="auto" w:fill="FFFFFF"/>
-          </w:tcPr>
-          <w:p>
-            <w:pPr>
-              <w:pStyle w:val="Table12"/>
-              <w:jc w:val="both"/>
-              <w:rPr>
-                <w:b/>
-              </w:rPr>
-            </w:pPr>
-            <w:r>
-              <w:rPr>
-                <w:b/>
-              </w:rPr>
-              <w:t>Thuộc tính</w:t>
-            </w:r>
-          </w:p>
-        </w:tc>
-        <w:tc>
-          <w:tcPr>
-            <w:tcW w:w="1499" w:type="dxa"/>
-            <w:tcBorders>
-              <w:top w:val="single" w:sz="4" w:space="0" w:color="auto"/>
-              <w:left w:val="single" w:sz="4" w:space="0" w:color="auto"/>
-              <w:bottom w:val="single" w:sz="4" w:space="0" w:color="auto"/>
-              <w:right w:val="single" w:sz="4" w:space="0" w:color="auto"/>
-            </w:tcBorders>
-            <w:shd w:val="pct12" w:color="auto" w:fill="FFFFFF"/>
-          </w:tcPr>
-          <w:p>
-            <w:pPr>
-              <w:pStyle w:val="Table12"/>
-              <w:jc w:val="both"/>
-              <w:rPr>
-                <w:b/>
-              </w:rPr>
-            </w:pPr>
-            <w:r>
-              <w:rPr>
-                <w:b/>
-              </w:rPr>
-              <w:t>Kiểu</w:t>
-            </w:r>
-          </w:p>
-        </w:tc>
-        <w:tc>
-          <w:tcPr>
-            <w:tcW w:w="450" w:type="dxa"/>
-            <w:tcBorders>
-              <w:top w:val="single" w:sz="4" w:space="0" w:color="auto"/>
-              <w:left w:val="single" w:sz="4" w:space="0" w:color="auto"/>
-              <w:bottom w:val="single" w:sz="4" w:space="0" w:color="auto"/>
-              <w:right w:val="single" w:sz="4" w:space="0" w:color="auto"/>
-            </w:tcBorders>
-            <w:shd w:val="pct12" w:color="auto" w:fill="FFFFFF"/>
-          </w:tcPr>
-          <w:p>
-            <w:pPr>
-              <w:pStyle w:val="Table12"/>
-              <w:jc w:val="both"/>
-              <w:rPr>
-                <w:b/>
-              </w:rPr>
-            </w:pPr>
-            <w:r>
-              <w:rPr>
-                <w:b/>
-              </w:rPr>
-              <w:t>K</w:t>
-            </w:r>
-          </w:p>
-        </w:tc>
-        <w:tc>
-          <w:tcPr>
-            <w:tcW w:w="450" w:type="dxa"/>
-            <w:tcBorders>
-              <w:top w:val="single" w:sz="4" w:space="0" w:color="auto"/>
-              <w:left w:val="single" w:sz="4" w:space="0" w:color="auto"/>
-              <w:bottom w:val="single" w:sz="4" w:space="0" w:color="auto"/>
-              <w:right w:val="single" w:sz="4" w:space="0" w:color="auto"/>
-            </w:tcBorders>
-            <w:shd w:val="pct12" w:color="auto" w:fill="FFFFFF"/>
-          </w:tcPr>
-          <w:p>
-            <w:pPr>
-              <w:pStyle w:val="Table12"/>
-              <w:jc w:val="both"/>
-              <w:rPr>
-                <w:b/>
-              </w:rPr>
-            </w:pPr>
-            <w:r>
-              <w:rPr>
-                <w:b/>
-              </w:rPr>
-              <w:t>U</w:t>
-            </w:r>
-          </w:p>
-        </w:tc>
-        <w:tc>
-          <w:tcPr>
-            <w:tcW w:w="450" w:type="dxa"/>
-            <w:tcBorders>
-              <w:top w:val="single" w:sz="4" w:space="0" w:color="auto"/>
-              <w:left w:val="single" w:sz="4" w:space="0" w:color="auto"/>
-              <w:bottom w:val="single" w:sz="4" w:space="0" w:color="auto"/>
-              <w:right w:val="single" w:sz="4" w:space="0" w:color="auto"/>
-            </w:tcBorders>
-            <w:shd w:val="pct12" w:color="auto" w:fill="FFFFFF"/>
-          </w:tcPr>
-          <w:p>
-            <w:pPr>
-              <w:pStyle w:val="Table12"/>
-              <w:jc w:val="both"/>
-              <w:rPr>
-                <w:b/>
-              </w:rPr>
-            </w:pPr>
-            <w:r>
-              <w:rPr>
-                <w:b/>
-              </w:rPr>
-              <w:t>M</w:t>
-            </w:r>
-          </w:p>
-        </w:tc>
-        <w:tc>
-          <w:tcPr>
-            <w:tcW w:w="4415" w:type="dxa"/>
-            <w:tcBorders>
-              <w:top w:val="single" w:sz="4" w:space="0" w:color="auto"/>
-              <w:left w:val="single" w:sz="4" w:space="0" w:color="auto"/>
-              <w:bottom w:val="single" w:sz="4" w:space="0" w:color="auto"/>
-              <w:right w:val="single" w:sz="4" w:space="0" w:color="auto"/>
-            </w:tcBorders>
-            <w:shd w:val="pct12" w:color="auto" w:fill="FFFFFF"/>
-          </w:tcPr>
-          <w:p>
-            <w:pPr>
-              <w:pStyle w:val="Table12"/>
-              <w:jc w:val="both"/>
-              <w:rPr>
-                <w:b/>
-              </w:rPr>
-            </w:pPr>
-            <w:r>
-              <w:rPr>
-                <w:b/>
-              </w:rPr>
-              <w:t>Diễn giải</w:t>
-            </w:r>
-          </w:p>
-        </w:tc>
-      </w:tr>
-      <w:tr>
-        <w:tc>
-          <w:tcPr>
-            <w:tcW w:w="1808" w:type="dxa"/>
-            <w:tcBorders>
-              <w:top w:val="single" w:sz="4" w:space="0" w:color="auto"/>
-              <w:left w:val="single" w:sz="4" w:space="0" w:color="auto"/>
-              <w:bottom w:val="single" w:sz="4" w:space="0" w:color="auto"/>
-              <w:right w:val="single" w:sz="4" w:space="0" w:color="auto"/>
-            </w:tcBorders>
-          </w:tcPr>
-          <w:p>
-            <w:pPr>
-              <w:pStyle w:val="Table12"/>
-              <w:jc w:val="both"/>
-            </w:pPr>
-            <w:r>
-              <w:t>ma_lsp</w:t>
-            </w:r>
-          </w:p>
-        </w:tc>
-        <w:tc>
-          <w:tcPr>
-            <w:tcW w:w="1499" w:type="dxa"/>
-            <w:tcBorders>
-              <w:top w:val="single" w:sz="4" w:space="0" w:color="auto"/>
-              <w:left w:val="single" w:sz="4" w:space="0" w:color="auto"/>
-              <w:bottom w:val="single" w:sz="4" w:space="0" w:color="auto"/>
-              <w:right w:val="single" w:sz="4" w:space="0" w:color="auto"/>
-            </w:tcBorders>
-          </w:tcPr>
-          <w:p>
-            <w:pPr>
-              <w:pStyle w:val="Table12"/>
-              <w:jc w:val="both"/>
-            </w:pPr>
-            <w:r>
-              <w:t>Char(10)</w:t>
-            </w:r>
-          </w:p>
-        </w:tc>
-        <w:tc>
-          <w:tcPr>
-            <w:tcW w:w="450" w:type="dxa"/>
-            <w:tcBorders>
-              <w:top w:val="single" w:sz="4" w:space="0" w:color="auto"/>
-              <w:left w:val="single" w:sz="4" w:space="0" w:color="auto"/>
-              <w:bottom w:val="single" w:sz="4" w:space="0" w:color="auto"/>
-              <w:right w:val="single" w:sz="4" w:space="0" w:color="auto"/>
-            </w:tcBorders>
-          </w:tcPr>
-          <w:p>
-            <w:pPr>
-              <w:pStyle w:val="Table12"/>
-              <w:jc w:val="both"/>
-            </w:pPr>
-            <w:r>
-              <w:t>x</w:t>
-            </w:r>
-          </w:p>
-        </w:tc>
-        <w:tc>
-          <w:tcPr>
-            <w:tcW w:w="450" w:type="dxa"/>
-            <w:tcBorders>
-              <w:top w:val="single" w:sz="4" w:space="0" w:color="auto"/>
-              <w:left w:val="single" w:sz="4" w:space="0" w:color="auto"/>
-              <w:bottom w:val="single" w:sz="4" w:space="0" w:color="auto"/>
-              <w:right w:val="single" w:sz="4" w:space="0" w:color="auto"/>
-            </w:tcBorders>
-          </w:tcPr>
-          <w:p>
-            <w:pPr>
-              <w:pStyle w:val="Table12"/>
-              <w:jc w:val="both"/>
-            </w:pPr>
-            <w:r>
-              <w:t>x</w:t>
-            </w:r>
-          </w:p>
-        </w:tc>
-        <w:tc>
-          <w:tcPr>
-            <w:tcW w:w="450" w:type="dxa"/>
-            <w:tcBorders>
-              <w:top w:val="single" w:sz="4" w:space="0" w:color="auto"/>
-              <w:left w:val="single" w:sz="4" w:space="0" w:color="auto"/>
-              <w:bottom w:val="single" w:sz="4" w:space="0" w:color="auto"/>
-              <w:right w:val="single" w:sz="4" w:space="0" w:color="auto"/>
-            </w:tcBorders>
-          </w:tcPr>
-          <w:p>
-            <w:pPr>
-              <w:pStyle w:val="Table12"/>
-              <w:jc w:val="both"/>
-            </w:pPr>
-            <w:r>
-              <w:t>x</w:t>
-            </w:r>
-          </w:p>
-        </w:tc>
-        <w:tc>
-          <w:tcPr>
-            <w:tcW w:w="4415" w:type="dxa"/>
-            <w:tcBorders>
-              <w:top w:val="single" w:sz="4" w:space="0" w:color="auto"/>
-              <w:left w:val="single" w:sz="4" w:space="0" w:color="auto"/>
-              <w:bottom w:val="single" w:sz="4" w:space="0" w:color="auto"/>
-              <w:right w:val="single" w:sz="4" w:space="0" w:color="auto"/>
-            </w:tcBorders>
-          </w:tcPr>
-          <w:p>
-            <w:pPr>
-              <w:pStyle w:val="Table12"/>
-              <w:jc w:val="both"/>
-            </w:pPr>
-            <w:r>
-              <w:t>Mã loại sản phẩm</w:t>
-            </w:r>
-          </w:p>
-        </w:tc>
-      </w:tr>
-      <w:tr>
-        <w:trPr>
-          <w:trHeight w:val="413"/>
-        </w:trPr>
-        <w:tc>
-          <w:tcPr>
-            <w:tcW w:w="1808" w:type="dxa"/>
-            <w:tcBorders>
-              <w:top w:val="single" w:sz="4" w:space="0" w:color="auto"/>
-              <w:left w:val="single" w:sz="4" w:space="0" w:color="auto"/>
-              <w:bottom w:val="single" w:sz="4" w:space="0" w:color="auto"/>
-              <w:right w:val="single" w:sz="4" w:space="0" w:color="auto"/>
-            </w:tcBorders>
-          </w:tcPr>
-          <w:p>
-            <w:pPr>
-              <w:pStyle w:val="Table12"/>
-              <w:jc w:val="both"/>
-            </w:pPr>
-            <w:r>
-              <w:t>ten_lsp</w:t>
-            </w:r>
-          </w:p>
-        </w:tc>
-        <w:tc>
-          <w:tcPr>
-            <w:tcW w:w="1499" w:type="dxa"/>
-            <w:tcBorders>
-              <w:top w:val="single" w:sz="4" w:space="0" w:color="auto"/>
-              <w:left w:val="single" w:sz="4" w:space="0" w:color="auto"/>
-              <w:bottom w:val="single" w:sz="4" w:space="0" w:color="auto"/>
-              <w:right w:val="single" w:sz="4" w:space="0" w:color="auto"/>
-            </w:tcBorders>
-          </w:tcPr>
-          <w:p>
-            <w:pPr>
-              <w:pStyle w:val="Table12"/>
-              <w:jc w:val="both"/>
-            </w:pPr>
-            <w:r>
-              <w:t>Nvachar(20)</w:t>
-            </w:r>
-          </w:p>
-        </w:tc>
-        <w:tc>
-          <w:tcPr>
-            <w:tcW w:w="450" w:type="dxa"/>
-            <w:tcBorders>
-              <w:top w:val="single" w:sz="4" w:space="0" w:color="auto"/>
-              <w:left w:val="single" w:sz="4" w:space="0" w:color="auto"/>
-              <w:bottom w:val="single" w:sz="4" w:space="0" w:color="auto"/>
-              <w:right w:val="single" w:sz="4" w:space="0" w:color="auto"/>
-            </w:tcBorders>
-          </w:tcPr>
-          <w:p>
-            <w:pPr>
-              <w:pStyle w:val="Table12"/>
-              <w:jc w:val="both"/>
-            </w:pPr>
-          </w:p>
-        </w:tc>
-        <w:tc>
-          <w:tcPr>
-            <w:tcW w:w="450" w:type="dxa"/>
-            <w:tcBorders>
-              <w:top w:val="single" w:sz="4" w:space="0" w:color="auto"/>
-              <w:left w:val="single" w:sz="4" w:space="0" w:color="auto"/>
-              <w:bottom w:val="single" w:sz="4" w:space="0" w:color="auto"/>
-              <w:right w:val="single" w:sz="4" w:space="0" w:color="auto"/>
-            </w:tcBorders>
-          </w:tcPr>
-          <w:p>
-            <w:pPr>
-              <w:pStyle w:val="Table12"/>
-              <w:jc w:val="both"/>
-            </w:pPr>
-          </w:p>
-        </w:tc>
-        <w:tc>
-          <w:tcPr>
-            <w:tcW w:w="450" w:type="dxa"/>
-            <w:tcBorders>
-              <w:top w:val="single" w:sz="4" w:space="0" w:color="auto"/>
-              <w:left w:val="single" w:sz="4" w:space="0" w:color="auto"/>
-              <w:bottom w:val="single" w:sz="4" w:space="0" w:color="auto"/>
-              <w:right w:val="single" w:sz="4" w:space="0" w:color="auto"/>
-            </w:tcBorders>
-          </w:tcPr>
-          <w:p>
-            <w:pPr>
-              <w:pStyle w:val="Table12"/>
-              <w:jc w:val="both"/>
-            </w:pPr>
-            <w:r>
-              <w:t>x</w:t>
-            </w:r>
-          </w:p>
-        </w:tc>
-        <w:tc>
-          <w:tcPr>
-            <w:tcW w:w="4415" w:type="dxa"/>
-            <w:tcBorders>
-              <w:top w:val="single" w:sz="4" w:space="0" w:color="auto"/>
-              <w:left w:val="single" w:sz="4" w:space="0" w:color="auto"/>
-              <w:bottom w:val="single" w:sz="4" w:space="0" w:color="auto"/>
-              <w:right w:val="single" w:sz="4" w:space="0" w:color="auto"/>
-            </w:tcBorders>
-          </w:tcPr>
-          <w:p>
-            <w:pPr>
-              <w:pStyle w:val="Table12"/>
-              <w:jc w:val="both"/>
-            </w:pPr>
-            <w:r>
-              <w:t>Tên loại sản phẩm</w:t>
-            </w:r>
-          </w:p>
-        </w:tc>
-      </w:tr>
-    </w:tbl>
-    <w:p>
-      <w:pPr>
-        <w:pStyle w:val="Demuc"/>
-        <w:numPr>
-          <w:ilvl w:val="0"/>
-          <w:numId w:val="0"/>
-        </w:numPr>
-        <w:ind w:left="360"/>
-        <w:rPr>
-          <w:u w:val="none"/>
-        </w:rPr>
-      </w:pPr>
-    </w:p>
-    <w:p>
-      <w:pPr>
-        <w:pStyle w:val="Demuc"/>
-        <w:numPr>
-          <w:ilvl w:val="0"/>
-          <w:numId w:val="0"/>
-        </w:numPr>
-        <w:ind w:left="360"/>
-        <w:rPr>
-          <w:u w:val="none"/>
-        </w:rPr>
-      </w:pPr>
-    </w:p>
-    <w:p>
-      <w:pPr>
-        <w:pStyle w:val="Demuc"/>
-        <w:numPr>
-          <w:ilvl w:val="0"/>
-          <w:numId w:val="0"/>
-        </w:numPr>
-        <w:ind w:left="360"/>
-        <w:rPr>
-          <w:u w:val="none"/>
-        </w:rPr>
-      </w:pPr>
-    </w:p>
-    <w:p>
-      <w:pPr>
-        <w:pStyle w:val="Demuc"/>
-        <w:rPr>
-          <w:u w:val="none"/>
-        </w:rPr>
-      </w:pPr>
-      <w:r>
-        <w:rPr>
-          <w:u w:val="none"/>
-        </w:rPr>
-        <w:lastRenderedPageBreak/>
-        <w:t>Loại thực thể CHAT_LIEU</w:t>
-      </w:r>
-    </w:p>
-    <w:tbl>
-      <w:tblPr>
-        <w:tblW w:w="9072" w:type="dxa"/>
-        <w:tblInd w:w="108" w:type="dxa"/>
-        <w:tblBorders>
-          <w:top w:val="single" w:sz="4" w:space="0" w:color="auto"/>
-          <w:left w:val="single" w:sz="4" w:space="0" w:color="auto"/>
-          <w:bottom w:val="single" w:sz="4" w:space="0" w:color="auto"/>
-          <w:right w:val="single" w:sz="4" w:space="0" w:color="auto"/>
-          <w:insideH w:val="dotted" w:sz="4" w:space="0" w:color="auto"/>
-          <w:insideV w:val="single" w:sz="4" w:space="0" w:color="auto"/>
-        </w:tblBorders>
-        <w:tblLayout w:type="fixed"/>
-        <w:tblLook w:val="0000" w:firstRow="0" w:lastRow="0" w:firstColumn="0" w:lastColumn="0" w:noHBand="0" w:noVBand="0"/>
-      </w:tblPr>
-      <w:tblGrid>
-        <w:gridCol w:w="1808"/>
-        <w:gridCol w:w="1499"/>
-        <w:gridCol w:w="450"/>
-        <w:gridCol w:w="450"/>
-        <w:gridCol w:w="450"/>
-        <w:gridCol w:w="4415"/>
-      </w:tblGrid>
-      <w:tr>
-        <w:trPr>
-          <w:tblHeader/>
-        </w:trPr>
-        <w:tc>
-          <w:tcPr>
-            <w:tcW w:w="9072" w:type="dxa"/>
-            <w:gridSpan w:val="6"/>
-            <w:tcBorders>
-              <w:top w:val="single" w:sz="4" w:space="0" w:color="auto"/>
-              <w:left w:val="single" w:sz="4" w:space="0" w:color="auto"/>
-              <w:bottom w:val="single" w:sz="4" w:space="0" w:color="auto"/>
-              <w:right w:val="single" w:sz="4" w:space="0" w:color="auto"/>
-            </w:tcBorders>
-            <w:shd w:val="clear" w:color="auto" w:fill="auto"/>
-          </w:tcPr>
-          <w:p>
-            <w:pPr>
-              <w:pStyle w:val="Table12"/>
-              <w:jc w:val="both"/>
-            </w:pPr>
-            <w:r>
-              <w:rPr>
-                <w:b/>
-              </w:rPr>
-              <w:t xml:space="preserve">Mô tả: </w:t>
-            </w:r>
-            <w:r>
-              <w:t>Loại thực thể CHAT_LIEU là chất liệu của sản phẩm hiện có trong của hàng.</w:t>
-            </w:r>
-          </w:p>
-        </w:tc>
-      </w:tr>
-      <w:tr>
-        <w:trPr>
-          <w:tblHeader/>
-        </w:trPr>
-        <w:tc>
-          <w:tcPr>
-            <w:tcW w:w="1808" w:type="dxa"/>
-            <w:tcBorders>
-              <w:top w:val="single" w:sz="4" w:space="0" w:color="auto"/>
-              <w:left w:val="single" w:sz="4" w:space="0" w:color="auto"/>
-              <w:bottom w:val="single" w:sz="4" w:space="0" w:color="auto"/>
-              <w:right w:val="single" w:sz="4" w:space="0" w:color="auto"/>
-            </w:tcBorders>
-            <w:shd w:val="pct12" w:color="auto" w:fill="FFFFFF"/>
-          </w:tcPr>
-          <w:p>
-            <w:pPr>
-              <w:pStyle w:val="Table12"/>
-              <w:jc w:val="both"/>
-              <w:rPr>
-                <w:b/>
-              </w:rPr>
-            </w:pPr>
-            <w:r>
-              <w:rPr>
-                <w:b/>
-              </w:rPr>
-              <w:t>Thuộc tính</w:t>
-            </w:r>
-          </w:p>
-        </w:tc>
-        <w:tc>
-          <w:tcPr>
-            <w:tcW w:w="1499" w:type="dxa"/>
-            <w:tcBorders>
-              <w:top w:val="single" w:sz="4" w:space="0" w:color="auto"/>
-              <w:left w:val="single" w:sz="4" w:space="0" w:color="auto"/>
-              <w:bottom w:val="single" w:sz="4" w:space="0" w:color="auto"/>
-              <w:right w:val="single" w:sz="4" w:space="0" w:color="auto"/>
-            </w:tcBorders>
-            <w:shd w:val="pct12" w:color="auto" w:fill="FFFFFF"/>
-          </w:tcPr>
-          <w:p>
-            <w:pPr>
-              <w:pStyle w:val="Table12"/>
-              <w:jc w:val="both"/>
-              <w:rPr>
-                <w:b/>
-              </w:rPr>
-            </w:pPr>
-            <w:r>
-              <w:rPr>
-                <w:b/>
-              </w:rPr>
-              <w:t>Kiểu</w:t>
-            </w:r>
-          </w:p>
-        </w:tc>
-        <w:tc>
-          <w:tcPr>
-            <w:tcW w:w="450" w:type="dxa"/>
-            <w:tcBorders>
-              <w:top w:val="single" w:sz="4" w:space="0" w:color="auto"/>
-              <w:left w:val="single" w:sz="4" w:space="0" w:color="auto"/>
-              <w:bottom w:val="single" w:sz="4" w:space="0" w:color="auto"/>
-              <w:right w:val="single" w:sz="4" w:space="0" w:color="auto"/>
-            </w:tcBorders>
-            <w:shd w:val="pct12" w:color="auto" w:fill="FFFFFF"/>
-          </w:tcPr>
-          <w:p>
-            <w:pPr>
-              <w:pStyle w:val="Table12"/>
-              <w:jc w:val="both"/>
-              <w:rPr>
-                <w:b/>
-              </w:rPr>
-            </w:pPr>
-            <w:r>
-              <w:rPr>
-                <w:b/>
-              </w:rPr>
-              <w:t>K</w:t>
-            </w:r>
-          </w:p>
-        </w:tc>
-        <w:tc>
-          <w:tcPr>
-            <w:tcW w:w="450" w:type="dxa"/>
-            <w:tcBorders>
-              <w:top w:val="single" w:sz="4" w:space="0" w:color="auto"/>
-              <w:left w:val="single" w:sz="4" w:space="0" w:color="auto"/>
-              <w:bottom w:val="single" w:sz="4" w:space="0" w:color="auto"/>
-              <w:right w:val="single" w:sz="4" w:space="0" w:color="auto"/>
-            </w:tcBorders>
-            <w:shd w:val="pct12" w:color="auto" w:fill="FFFFFF"/>
-          </w:tcPr>
-          <w:p>
-            <w:pPr>
-              <w:pStyle w:val="Table12"/>
-              <w:jc w:val="both"/>
-              <w:rPr>
-                <w:b/>
-              </w:rPr>
-            </w:pPr>
-            <w:r>
-              <w:rPr>
-                <w:b/>
-              </w:rPr>
-              <w:t>U</w:t>
-            </w:r>
-          </w:p>
-        </w:tc>
-        <w:tc>
-          <w:tcPr>
-            <w:tcW w:w="450" w:type="dxa"/>
-            <w:tcBorders>
-              <w:top w:val="single" w:sz="4" w:space="0" w:color="auto"/>
-              <w:left w:val="single" w:sz="4" w:space="0" w:color="auto"/>
-              <w:bottom w:val="single" w:sz="4" w:space="0" w:color="auto"/>
-              <w:right w:val="single" w:sz="4" w:space="0" w:color="auto"/>
-            </w:tcBorders>
-            <w:shd w:val="pct12" w:color="auto" w:fill="FFFFFF"/>
-          </w:tcPr>
-          <w:p>
-            <w:pPr>
-              <w:pStyle w:val="Table12"/>
-              <w:jc w:val="both"/>
-              <w:rPr>
-                <w:b/>
-              </w:rPr>
-            </w:pPr>
-            <w:r>
-              <w:rPr>
-                <w:b/>
-              </w:rPr>
-              <w:t>M</w:t>
-            </w:r>
-          </w:p>
-        </w:tc>
-        <w:tc>
-          <w:tcPr>
-            <w:tcW w:w="4415" w:type="dxa"/>
-            <w:tcBorders>
-              <w:top w:val="single" w:sz="4" w:space="0" w:color="auto"/>
-              <w:left w:val="single" w:sz="4" w:space="0" w:color="auto"/>
-              <w:bottom w:val="single" w:sz="4" w:space="0" w:color="auto"/>
-              <w:right w:val="single" w:sz="4" w:space="0" w:color="auto"/>
-            </w:tcBorders>
-            <w:shd w:val="pct12" w:color="auto" w:fill="FFFFFF"/>
-          </w:tcPr>
-          <w:p>
-            <w:pPr>
-              <w:pStyle w:val="Table12"/>
-              <w:jc w:val="both"/>
-              <w:rPr>
-                <w:b/>
-              </w:rPr>
-            </w:pPr>
-            <w:r>
-              <w:rPr>
-                <w:b/>
-              </w:rPr>
-              <w:t>Diễn giải</w:t>
-            </w:r>
-          </w:p>
-        </w:tc>
-      </w:tr>
-      <w:tr>
-        <w:tc>
-          <w:tcPr>
-            <w:tcW w:w="1808" w:type="dxa"/>
-            <w:tcBorders>
-              <w:top w:val="single" w:sz="4" w:space="0" w:color="auto"/>
-              <w:left w:val="single" w:sz="4" w:space="0" w:color="auto"/>
-              <w:bottom w:val="single" w:sz="4" w:space="0" w:color="auto"/>
-              <w:right w:val="single" w:sz="4" w:space="0" w:color="auto"/>
-            </w:tcBorders>
-          </w:tcPr>
-          <w:p>
-            <w:pPr>
-              <w:pStyle w:val="Table12"/>
-              <w:jc w:val="both"/>
-            </w:pPr>
-            <w:r>
-              <w:t>ma_cl</w:t>
-            </w:r>
-          </w:p>
-        </w:tc>
-        <w:tc>
-          <w:tcPr>
-            <w:tcW w:w="1499" w:type="dxa"/>
-            <w:tcBorders>
-              <w:top w:val="single" w:sz="4" w:space="0" w:color="auto"/>
-              <w:left w:val="single" w:sz="4" w:space="0" w:color="auto"/>
-              <w:bottom w:val="single" w:sz="4" w:space="0" w:color="auto"/>
-              <w:right w:val="single" w:sz="4" w:space="0" w:color="auto"/>
-            </w:tcBorders>
-          </w:tcPr>
-          <w:p>
-            <w:pPr>
-              <w:pStyle w:val="Table12"/>
-              <w:jc w:val="both"/>
-            </w:pPr>
-            <w:r>
-              <w:t>Char(10)</w:t>
-            </w:r>
-          </w:p>
-        </w:tc>
-        <w:tc>
-          <w:tcPr>
-            <w:tcW w:w="450" w:type="dxa"/>
-            <w:tcBorders>
-              <w:top w:val="single" w:sz="4" w:space="0" w:color="auto"/>
-              <w:left w:val="single" w:sz="4" w:space="0" w:color="auto"/>
-              <w:bottom w:val="single" w:sz="4" w:space="0" w:color="auto"/>
-              <w:right w:val="single" w:sz="4" w:space="0" w:color="auto"/>
-            </w:tcBorders>
-          </w:tcPr>
-          <w:p>
-            <w:pPr>
-              <w:pStyle w:val="Table12"/>
-              <w:jc w:val="both"/>
-            </w:pPr>
-            <w:r>
-              <w:t>x</w:t>
-            </w:r>
-          </w:p>
-        </w:tc>
-        <w:tc>
-          <w:tcPr>
-            <w:tcW w:w="450" w:type="dxa"/>
-            <w:tcBorders>
-              <w:top w:val="single" w:sz="4" w:space="0" w:color="auto"/>
-              <w:left w:val="single" w:sz="4" w:space="0" w:color="auto"/>
-              <w:bottom w:val="single" w:sz="4" w:space="0" w:color="auto"/>
-              <w:right w:val="single" w:sz="4" w:space="0" w:color="auto"/>
-            </w:tcBorders>
-          </w:tcPr>
-          <w:p>
-            <w:pPr>
-              <w:pStyle w:val="Table12"/>
-              <w:jc w:val="both"/>
-            </w:pPr>
-            <w:r>
-              <w:t>x</w:t>
-            </w:r>
-          </w:p>
-        </w:tc>
-        <w:tc>
-          <w:tcPr>
-            <w:tcW w:w="450" w:type="dxa"/>
-            <w:tcBorders>
-              <w:top w:val="single" w:sz="4" w:space="0" w:color="auto"/>
-              <w:left w:val="single" w:sz="4" w:space="0" w:color="auto"/>
-              <w:bottom w:val="single" w:sz="4" w:space="0" w:color="auto"/>
-              <w:right w:val="single" w:sz="4" w:space="0" w:color="auto"/>
-            </w:tcBorders>
-          </w:tcPr>
-          <w:p>
-            <w:pPr>
-              <w:pStyle w:val="Table12"/>
-              <w:jc w:val="both"/>
-            </w:pPr>
-            <w:r>
-              <w:t>x</w:t>
-            </w:r>
-          </w:p>
-        </w:tc>
-        <w:tc>
-          <w:tcPr>
-            <w:tcW w:w="4415" w:type="dxa"/>
-            <w:tcBorders>
-              <w:top w:val="single" w:sz="4" w:space="0" w:color="auto"/>
-              <w:left w:val="single" w:sz="4" w:space="0" w:color="auto"/>
-              <w:bottom w:val="single" w:sz="4" w:space="0" w:color="auto"/>
-              <w:right w:val="single" w:sz="4" w:space="0" w:color="auto"/>
-            </w:tcBorders>
-          </w:tcPr>
-          <w:p>
-            <w:pPr>
-              <w:pStyle w:val="Table12"/>
-              <w:jc w:val="both"/>
-            </w:pPr>
-            <w:r>
-              <w:t>Mã chất liệu</w:t>
-            </w:r>
-          </w:p>
-        </w:tc>
-      </w:tr>
-      <w:tr>
-        <w:trPr>
-          <w:trHeight w:val="413"/>
-        </w:trPr>
-        <w:tc>
-          <w:tcPr>
-            <w:tcW w:w="1808" w:type="dxa"/>
-            <w:tcBorders>
-              <w:top w:val="single" w:sz="4" w:space="0" w:color="auto"/>
-              <w:left w:val="single" w:sz="4" w:space="0" w:color="auto"/>
-              <w:bottom w:val="single" w:sz="4" w:space="0" w:color="auto"/>
-              <w:right w:val="single" w:sz="4" w:space="0" w:color="auto"/>
-            </w:tcBorders>
-          </w:tcPr>
-          <w:p>
-            <w:pPr>
-              <w:pStyle w:val="Table12"/>
-              <w:jc w:val="both"/>
-            </w:pPr>
-            <w:r>
-              <w:t>ten_cl</w:t>
-            </w:r>
-          </w:p>
-        </w:tc>
-        <w:tc>
-          <w:tcPr>
-            <w:tcW w:w="1499" w:type="dxa"/>
-            <w:tcBorders>
-              <w:top w:val="single" w:sz="4" w:space="0" w:color="auto"/>
-              <w:left w:val="single" w:sz="4" w:space="0" w:color="auto"/>
-              <w:bottom w:val="single" w:sz="4" w:space="0" w:color="auto"/>
-              <w:right w:val="single" w:sz="4" w:space="0" w:color="auto"/>
-            </w:tcBorders>
-          </w:tcPr>
-          <w:p>
-            <w:pPr>
-              <w:pStyle w:val="Table12"/>
-              <w:jc w:val="both"/>
-            </w:pPr>
-            <w:r>
-              <w:t>Nvachar(20)</w:t>
-            </w:r>
-          </w:p>
-        </w:tc>
-        <w:tc>
-          <w:tcPr>
-            <w:tcW w:w="450" w:type="dxa"/>
-            <w:tcBorders>
-              <w:top w:val="single" w:sz="4" w:space="0" w:color="auto"/>
-              <w:left w:val="single" w:sz="4" w:space="0" w:color="auto"/>
-              <w:bottom w:val="single" w:sz="4" w:space="0" w:color="auto"/>
-              <w:right w:val="single" w:sz="4" w:space="0" w:color="auto"/>
-            </w:tcBorders>
-          </w:tcPr>
-          <w:p>
-            <w:pPr>
-              <w:pStyle w:val="Table12"/>
-              <w:jc w:val="both"/>
-            </w:pPr>
-          </w:p>
-        </w:tc>
-        <w:tc>
-          <w:tcPr>
-            <w:tcW w:w="450" w:type="dxa"/>
-            <w:tcBorders>
-              <w:top w:val="single" w:sz="4" w:space="0" w:color="auto"/>
-              <w:left w:val="single" w:sz="4" w:space="0" w:color="auto"/>
-              <w:bottom w:val="single" w:sz="4" w:space="0" w:color="auto"/>
-              <w:right w:val="single" w:sz="4" w:space="0" w:color="auto"/>
-            </w:tcBorders>
-          </w:tcPr>
-          <w:p>
-            <w:pPr>
-              <w:pStyle w:val="Table12"/>
-              <w:jc w:val="both"/>
-            </w:pPr>
-          </w:p>
-        </w:tc>
-        <w:tc>
-          <w:tcPr>
-            <w:tcW w:w="450" w:type="dxa"/>
-            <w:tcBorders>
-              <w:top w:val="single" w:sz="4" w:space="0" w:color="auto"/>
-              <w:left w:val="single" w:sz="4" w:space="0" w:color="auto"/>
-              <w:bottom w:val="single" w:sz="4" w:space="0" w:color="auto"/>
-              <w:right w:val="single" w:sz="4" w:space="0" w:color="auto"/>
-            </w:tcBorders>
-          </w:tcPr>
-          <w:p>
-            <w:pPr>
-              <w:pStyle w:val="Table12"/>
-              <w:jc w:val="both"/>
-            </w:pPr>
-            <w:r>
-              <w:t>x</w:t>
-            </w:r>
-          </w:p>
-        </w:tc>
-        <w:tc>
-          <w:tcPr>
-            <w:tcW w:w="4415" w:type="dxa"/>
-            <w:tcBorders>
-              <w:top w:val="single" w:sz="4" w:space="0" w:color="auto"/>
-              <w:left w:val="single" w:sz="4" w:space="0" w:color="auto"/>
-              <w:bottom w:val="single" w:sz="4" w:space="0" w:color="auto"/>
-              <w:right w:val="single" w:sz="4" w:space="0" w:color="auto"/>
-            </w:tcBorders>
-          </w:tcPr>
-          <w:p>
-            <w:pPr>
-              <w:pStyle w:val="Table12"/>
-              <w:jc w:val="both"/>
-            </w:pPr>
-            <w:r>
-              <w:t>Tên chất liệu</w:t>
-            </w:r>
-          </w:p>
-        </w:tc>
-      </w:tr>
-      <w:tr>
-        <w:trPr>
-          <w:trHeight w:val="413"/>
-        </w:trPr>
-        <w:tc>
-          <w:tcPr>
-            <w:tcW w:w="1808" w:type="dxa"/>
-            <w:tcBorders>
-              <w:top w:val="single" w:sz="4" w:space="0" w:color="auto"/>
-              <w:left w:val="single" w:sz="4" w:space="0" w:color="auto"/>
-              <w:bottom w:val="single" w:sz="4" w:space="0" w:color="auto"/>
-              <w:right w:val="single" w:sz="4" w:space="0" w:color="auto"/>
-            </w:tcBorders>
-          </w:tcPr>
-          <w:p>
-            <w:pPr>
-              <w:pStyle w:val="Table12"/>
-              <w:jc w:val="both"/>
-            </w:pPr>
-            <w:r>
-              <w:t>phan_tram</w:t>
-            </w:r>
-          </w:p>
-        </w:tc>
-        <w:tc>
-          <w:tcPr>
-            <w:tcW w:w="1499" w:type="dxa"/>
-            <w:tcBorders>
-              <w:top w:val="single" w:sz="4" w:space="0" w:color="auto"/>
-              <w:left w:val="single" w:sz="4" w:space="0" w:color="auto"/>
-              <w:bottom w:val="single" w:sz="4" w:space="0" w:color="auto"/>
-              <w:right w:val="single" w:sz="4" w:space="0" w:color="auto"/>
-            </w:tcBorders>
-          </w:tcPr>
-          <w:p>
-            <w:pPr>
-              <w:pStyle w:val="Table12"/>
-              <w:jc w:val="both"/>
-            </w:pPr>
-            <w:r>
-              <w:t>Int(3)</w:t>
-            </w:r>
-          </w:p>
-        </w:tc>
-        <w:tc>
-          <w:tcPr>
-            <w:tcW w:w="450" w:type="dxa"/>
-            <w:tcBorders>
-              <w:top w:val="single" w:sz="4" w:space="0" w:color="auto"/>
-              <w:left w:val="single" w:sz="4" w:space="0" w:color="auto"/>
-              <w:bottom w:val="single" w:sz="4" w:space="0" w:color="auto"/>
-              <w:right w:val="single" w:sz="4" w:space="0" w:color="auto"/>
-            </w:tcBorders>
-          </w:tcPr>
-          <w:p>
-            <w:pPr>
-              <w:pStyle w:val="Table12"/>
-              <w:jc w:val="both"/>
-            </w:pPr>
-          </w:p>
-        </w:tc>
-        <w:tc>
-          <w:tcPr>
-            <w:tcW w:w="450" w:type="dxa"/>
-            <w:tcBorders>
-              <w:top w:val="single" w:sz="4" w:space="0" w:color="auto"/>
-              <w:left w:val="single" w:sz="4" w:space="0" w:color="auto"/>
-              <w:bottom w:val="single" w:sz="4" w:space="0" w:color="auto"/>
-              <w:right w:val="single" w:sz="4" w:space="0" w:color="auto"/>
-            </w:tcBorders>
-          </w:tcPr>
-          <w:p>
-            <w:pPr>
-              <w:pStyle w:val="Table12"/>
-              <w:jc w:val="both"/>
-            </w:pPr>
-          </w:p>
-        </w:tc>
-        <w:tc>
-          <w:tcPr>
-            <w:tcW w:w="450" w:type="dxa"/>
-            <w:tcBorders>
-              <w:top w:val="single" w:sz="4" w:space="0" w:color="auto"/>
-              <w:left w:val="single" w:sz="4" w:space="0" w:color="auto"/>
-              <w:bottom w:val="single" w:sz="4" w:space="0" w:color="auto"/>
-              <w:right w:val="single" w:sz="4" w:space="0" w:color="auto"/>
-            </w:tcBorders>
-          </w:tcPr>
-          <w:p>
-            <w:pPr>
-              <w:pStyle w:val="Table12"/>
-              <w:jc w:val="both"/>
-            </w:pPr>
-            <w:r>
-              <w:t>x</w:t>
-            </w:r>
-          </w:p>
-        </w:tc>
-        <w:tc>
-          <w:tcPr>
-            <w:tcW w:w="4415" w:type="dxa"/>
-            <w:tcBorders>
-              <w:top w:val="single" w:sz="4" w:space="0" w:color="auto"/>
-              <w:left w:val="single" w:sz="4" w:space="0" w:color="auto"/>
-              <w:bottom w:val="single" w:sz="4" w:space="0" w:color="auto"/>
-              <w:right w:val="single" w:sz="4" w:space="0" w:color="auto"/>
-            </w:tcBorders>
-          </w:tcPr>
-          <w:p>
-            <w:pPr>
-              <w:pStyle w:val="Table12"/>
-              <w:jc w:val="both"/>
-            </w:pPr>
-            <w:r>
-              <w:t>Phầm trăm</w:t>
-            </w:r>
-          </w:p>
-        </w:tc>
-      </w:tr>
-    </w:tbl>
-    <w:p>
-      <w:pPr>
-        <w:pStyle w:val="Table12"/>
-        <w:rPr>
-          <w:color w:val="FF0000"/>
-        </w:rPr>
-      </w:pPr>
-    </w:p>
     <w:p>
       <w:pPr>
         <w:pStyle w:val="Demuc"/>
@@ -9557,7 +7122,7 @@
               <w:jc w:val="both"/>
             </w:pPr>
             <w:r>
-              <w:t>Nvachar(20)</w:t>
+              <w:t>Int(9)</w:t>
             </w:r>
           </w:p>
         </w:tc>
@@ -9632,20 +7197,130 @@
             </w:pPr>
             <w:r>
               <w:t>Số lượng sản phẩm</w:t>
+            </w:r>
+          </w:p>
+        </w:tc>
+      </w:tr>
+      <w:tr>
+        <w:trPr>
+          <w:trHeight w:val="413"/>
+        </w:trPr>
+        <w:tc>
+          <w:tcPr>
+            <w:tcW w:w="1808" w:type="dxa"/>
+            <w:tcBorders>
+              <w:top w:val="single" w:sz="4" w:space="0" w:color="auto"/>
+              <w:left w:val="single" w:sz="4" w:space="0" w:color="auto"/>
+              <w:bottom w:val="single" w:sz="4" w:space="0" w:color="auto"/>
+              <w:right w:val="single" w:sz="4" w:space="0" w:color="auto"/>
+            </w:tcBorders>
+          </w:tcPr>
+          <w:p>
+            <w:pPr>
+              <w:pStyle w:val="Table12"/>
+              <w:jc w:val="both"/>
+            </w:pPr>
+            <w:r>
+              <w:t>ng_nhap</w:t>
+            </w:r>
+          </w:p>
+        </w:tc>
+        <w:tc>
+          <w:tcPr>
+            <w:tcW w:w="1499" w:type="dxa"/>
+            <w:tcBorders>
+              <w:top w:val="single" w:sz="4" w:space="0" w:color="auto"/>
+              <w:left w:val="single" w:sz="4" w:space="0" w:color="auto"/>
+              <w:bottom w:val="single" w:sz="4" w:space="0" w:color="auto"/>
+              <w:right w:val="single" w:sz="4" w:space="0" w:color="auto"/>
+            </w:tcBorders>
+          </w:tcPr>
+          <w:p>
+            <w:pPr>
+              <w:pStyle w:val="Table12"/>
+              <w:jc w:val="both"/>
+            </w:pPr>
+            <w:r>
+              <w:t xml:space="preserve">Date </w:t>
+            </w:r>
+          </w:p>
+        </w:tc>
+        <w:tc>
+          <w:tcPr>
+            <w:tcW w:w="450" w:type="dxa"/>
+            <w:tcBorders>
+              <w:top w:val="single" w:sz="4" w:space="0" w:color="auto"/>
+              <w:left w:val="single" w:sz="4" w:space="0" w:color="auto"/>
+              <w:bottom w:val="single" w:sz="4" w:space="0" w:color="auto"/>
+              <w:right w:val="single" w:sz="4" w:space="0" w:color="auto"/>
+            </w:tcBorders>
+          </w:tcPr>
+          <w:p>
+            <w:pPr>
+              <w:pStyle w:val="Table12"/>
+              <w:jc w:val="both"/>
+            </w:pPr>
+          </w:p>
+        </w:tc>
+        <w:tc>
+          <w:tcPr>
+            <w:tcW w:w="450" w:type="dxa"/>
+            <w:tcBorders>
+              <w:top w:val="single" w:sz="4" w:space="0" w:color="auto"/>
+              <w:left w:val="single" w:sz="4" w:space="0" w:color="auto"/>
+              <w:bottom w:val="single" w:sz="4" w:space="0" w:color="auto"/>
+              <w:right w:val="single" w:sz="4" w:space="0" w:color="auto"/>
+            </w:tcBorders>
+          </w:tcPr>
+          <w:p>
+            <w:pPr>
+              <w:pStyle w:val="Table12"/>
+              <w:jc w:val="both"/>
+            </w:pPr>
+          </w:p>
+        </w:tc>
+        <w:tc>
+          <w:tcPr>
+            <w:tcW w:w="450" w:type="dxa"/>
+            <w:tcBorders>
+              <w:top w:val="single" w:sz="4" w:space="0" w:color="auto"/>
+              <w:left w:val="single" w:sz="4" w:space="0" w:color="auto"/>
+              <w:bottom w:val="single" w:sz="4" w:space="0" w:color="auto"/>
+              <w:right w:val="single" w:sz="4" w:space="0" w:color="auto"/>
+            </w:tcBorders>
+          </w:tcPr>
+          <w:p>
+            <w:pPr>
+              <w:pStyle w:val="Table12"/>
+              <w:jc w:val="both"/>
+            </w:pPr>
+            <w:r>
+              <w:t>x</w:t>
+            </w:r>
+          </w:p>
+        </w:tc>
+        <w:tc>
+          <w:tcPr>
+            <w:tcW w:w="4415" w:type="dxa"/>
+            <w:tcBorders>
+              <w:top w:val="single" w:sz="4" w:space="0" w:color="auto"/>
+              <w:left w:val="single" w:sz="4" w:space="0" w:color="auto"/>
+              <w:bottom w:val="single" w:sz="4" w:space="0" w:color="auto"/>
+              <w:right w:val="single" w:sz="4" w:space="0" w:color="auto"/>
+            </w:tcBorders>
+          </w:tcPr>
+          <w:p>
+            <w:pPr>
+              <w:pStyle w:val="Table12"/>
+              <w:jc w:val="both"/>
+            </w:pPr>
+            <w:r>
+              <w:t>Ngày nhập</w:t>
             </w:r>
           </w:p>
         </w:tc>
       </w:tr>
     </w:tbl>
-    <w:p>
-      <w:pPr>
-        <w:pStyle w:val="Demuc"/>
-        <w:numPr>
-          <w:ilvl w:val="0"/>
-          <w:numId w:val="0"/>
-        </w:numPr>
-      </w:pPr>
-    </w:p>
     <w:p>
       <w:pPr>
         <w:pStyle w:val="Demuc"/>
@@ -10283,7 +7958,7 @@
               <w:jc w:val="both"/>
             </w:pPr>
             <w:r>
-              <w:t>Nvachar(20)</w:t>
+              <w:t>Int(3)</w:t>
             </w:r>
           </w:p>
         </w:tc>
@@ -10521,7 +8196,13 @@
               <w:jc w:val="both"/>
             </w:pPr>
             <w:r>
-              <w:t>Nvachar(20)</w:t>
+              <w:t>va</w:t>
+            </w:r>
+            <w:r>
+              <w:t>r</w:t>
+            </w:r>
+            <w:r>
+              <w:t>char(20)</w:t>
             </w:r>
           </w:p>
         </w:tc>
@@ -11128,7 +8809,10 @@
               <w:jc w:val="both"/>
             </w:pPr>
             <w:r>
-              <w:t>Nvachar(20)</w:t>
+              <w:t>int(3</w:t>
+            </w:r>
+            <w:r>
+              <w:t>)</w:t>
             </w:r>
           </w:p>
         </w:tc>
@@ -11369,7 +9053,13 @@
               <w:jc w:val="both"/>
             </w:pPr>
             <w:r>
-              <w:t>Nvachar(20)</w:t>
+              <w:t>va</w:t>
+            </w:r>
+            <w:r>
+              <w:t>r</w:t>
+            </w:r>
+            <w:r>
+              <w:t>char(20)</w:t>
             </w:r>
           </w:p>
         </w:tc>
@@ -11449,32 +9139,6 @@
         </w:tc>
       </w:tr>
     </w:tbl>
-    <w:p>
-      <w:pPr>
-        <w:pStyle w:val="Demuc"/>
-        <w:numPr>
-          <w:ilvl w:val="0"/>
-          <w:numId w:val="0"/>
-        </w:numPr>
-        <w:ind w:left="360"/>
-        <w:rPr>
-          <w:u w:val="none"/>
-        </w:rPr>
-      </w:pPr>
-    </w:p>
-    <w:p>
-      <w:pPr>
-        <w:pStyle w:val="Demuc"/>
-        <w:numPr>
-          <w:ilvl w:val="0"/>
-          <w:numId w:val="0"/>
-        </w:numPr>
-        <w:ind w:left="360"/>
-        <w:rPr>
-          <w:u w:val="none"/>
-        </w:rPr>
-      </w:pPr>
-    </w:p>
     <w:p>
       <w:pPr>
         <w:pStyle w:val="Demuc"/>
@@ -11486,14 +9150,13 @@
         <w:rPr>
           <w:u w:val="none"/>
         </w:rPr>
-        <w:lastRenderedPageBreak/>
-        <w:t>Loại thực thể SIZE_</w:t>
+        <w:t>Loại thực thể CHI_TIET</w:t>
       </w:r>
       <w:r>
         <w:rPr>
           <w:u w:val="none"/>
         </w:rPr>
-        <w:t>MAU_</w:t>
+        <w:t>_</w:t>
       </w:r>
       <w:r>
         <w:rPr>
@@ -11550,16 +9213,23 @@
               <w:rPr>
                 <w:b/>
               </w:rPr>
+              <w:lastRenderedPageBreak/>
               <w:t xml:space="preserve">Mô tả: </w:t>
             </w:r>
             <w:r>
-              <w:t>Loại thực thể SIZE</w:t>
-            </w:r>
-            <w:r>
-              <w:t>_MAU</w:t>
-            </w:r>
-            <w:r>
-              <w:t>_SAN_PHAM chi tiết size</w:t>
+              <w:t xml:space="preserve">Loại thực thể </w:t>
+            </w:r>
+            <w:r>
+              <w:t>CHI_TIET</w:t>
+            </w:r>
+            <w:r>
+              <w:t>_SAN_PHAM</w:t>
+            </w:r>
+            <w:r>
+              <w:t xml:space="preserve"> </w:t>
+            </w:r>
+            <w:r>
+              <w:t>chi tiết size</w:t>
             </w:r>
             <w:r>
               <w:t xml:space="preserve"> màu các</w:t>
@@ -12655,10 +10325,16 @@
               <w:jc w:val="both"/>
             </w:pPr>
             <w:r>
-              <w:t>Nvac</w:t>
-            </w:r>
-            <w:r>
-              <w:t>har(10)</w:t>
+              <w:t>Var</w:t>
+            </w:r>
+            <w:r>
+              <w:t>c</w:t>
+            </w:r>
+            <w:r>
+              <w:t>har(3</w:t>
+            </w:r>
+            <w:r>
+              <w:t>0)</w:t>
             </w:r>
           </w:p>
         </w:tc>
@@ -14592,7 +12268,7 @@
 </file>
 
 <file path=customXml/itemProps1.xml><?xml version="1.0" encoding="utf-8"?>
-<ds:datastoreItem xmlns:ds="http://schemas.openxmlformats.org/officeDocument/2006/customXml" ds:itemID="{E006F554-A4A0-49A6-903B-E60A69864256}">
+<ds:datastoreItem xmlns:ds="http://schemas.openxmlformats.org/officeDocument/2006/customXml" ds:itemID="{8C9564EF-51E6-4C31-92E1-89FB7A173303}">
   <ds:schemaRefs>
     <ds:schemaRef ds:uri="http://schemas.openxmlformats.org/officeDocument/2006/bibliography"/>
   </ds:schemaRefs>

</xml_diff>